<commit_message>
Initialized Role Selection Bar
</commit_message>
<xml_diff>
--- a/游戏机制大纲.docx
+++ b/游戏机制大纲.docx
@@ -633,6 +633,243 @@
       </w:r>
     </w:p>
     <w:p>
+      <w:pPr>
+        <w:numPr>
+          <w:ilvl w:val="0"/>
+          <w:numId w:val="37"/>
+        </w:numPr>
+        <w:autoSpaceDE w:val="0"/>
+        <w:autoSpaceDN w:val="0"/>
+        <w:adjustRightInd w:val="0"/>
+        <w:rPr>
+          <w:rFonts w:ascii="AppleSystemUIFont" w:hAnsi="AppleSystemUIFont" w:cs="AppleSystemUIFont"/>
+          <w:kern w:val="0"/>
+          <w:sz w:val="26"/>
+          <w:szCs w:val="26"/>
+        </w:rPr>
+      </w:pPr>
+      <w:r>
+        <w:rPr>
+          <w:rFonts w:ascii="AppleSystemUIFont" w:hAnsi="AppleSystemUIFont" w:cs="AppleSystemUIFont"/>
+          <w:kern w:val="0"/>
+          <w:sz w:val="26"/>
+          <w:szCs w:val="26"/>
+        </w:rPr>
+        <w:t>火：喜爱</w:t>
+      </w:r>
+      <w:r>
+        <w:rPr>
+          <w:rFonts w:ascii="AppleSystemUIFont" w:hAnsi="AppleSystemUIFont" w:cs="AppleSystemUIFont"/>
+          <w:kern w:val="0"/>
+          <w:sz w:val="26"/>
+          <w:szCs w:val="26"/>
+        </w:rPr>
+        <w:t>-</w:t>
+      </w:r>
+      <w:r>
+        <w:rPr>
+          <w:rFonts w:ascii="AppleSystemUIFont" w:hAnsi="AppleSystemUIFont" w:cs="AppleSystemUIFont"/>
+          <w:kern w:val="0"/>
+          <w:sz w:val="26"/>
+          <w:szCs w:val="26"/>
+        </w:rPr>
+        <w:t>憎恨</w:t>
+      </w:r>
+      <w:r>
+        <w:rPr>
+          <w:rFonts w:ascii="AppleSystemUIFont" w:hAnsi="AppleSystemUIFont" w:cs="AppleSystemUIFont" w:hint="eastAsia"/>
+          <w:kern w:val="0"/>
+          <w:sz w:val="26"/>
+          <w:szCs w:val="26"/>
+        </w:rPr>
+        <w:t>：</w:t>
+      </w:r>
+    </w:p>
+    <w:p>
+      <w:pPr>
+        <w:numPr>
+          <w:ilvl w:val="0"/>
+          <w:numId w:val="37"/>
+        </w:numPr>
+        <w:autoSpaceDE w:val="0"/>
+        <w:autoSpaceDN w:val="0"/>
+        <w:adjustRightInd w:val="0"/>
+        <w:rPr>
+          <w:rFonts w:ascii="AppleSystemUIFont" w:hAnsi="AppleSystemUIFont" w:cs="AppleSystemUIFont"/>
+          <w:kern w:val="0"/>
+          <w:sz w:val="26"/>
+          <w:szCs w:val="26"/>
+        </w:rPr>
+      </w:pPr>
+      <w:r>
+        <w:rPr>
+          <w:rFonts w:ascii="AppleSystemUIFont" w:hAnsi="AppleSystemUIFont" w:cs="AppleSystemUIFont"/>
+          <w:kern w:val="0"/>
+          <w:sz w:val="26"/>
+          <w:szCs w:val="26"/>
+        </w:rPr>
+        <w:t>水：尊重</w:t>
+      </w:r>
+      <w:r>
+        <w:rPr>
+          <w:rFonts w:ascii="AppleSystemUIFont" w:hAnsi="AppleSystemUIFont" w:cs="AppleSystemUIFont"/>
+          <w:kern w:val="0"/>
+          <w:sz w:val="26"/>
+          <w:szCs w:val="26"/>
+        </w:rPr>
+        <w:t>-</w:t>
+      </w:r>
+      <w:r>
+        <w:rPr>
+          <w:rFonts w:ascii="AppleSystemUIFont" w:hAnsi="AppleSystemUIFont" w:cs="AppleSystemUIFont"/>
+          <w:kern w:val="0"/>
+          <w:sz w:val="26"/>
+          <w:szCs w:val="26"/>
+        </w:rPr>
+        <w:t>鄙夷：</w:t>
+      </w:r>
+    </w:p>
+    <w:p>
+      <w:pPr>
+        <w:numPr>
+          <w:ilvl w:val="0"/>
+          <w:numId w:val="37"/>
+        </w:numPr>
+        <w:autoSpaceDE w:val="0"/>
+        <w:autoSpaceDN w:val="0"/>
+        <w:adjustRightInd w:val="0"/>
+        <w:rPr>
+          <w:rFonts w:ascii="AppleSystemUIFont" w:hAnsi="AppleSystemUIFont" w:cs="AppleSystemUIFont"/>
+          <w:kern w:val="0"/>
+          <w:sz w:val="26"/>
+          <w:szCs w:val="26"/>
+        </w:rPr>
+      </w:pPr>
+      <w:r>
+        <w:rPr>
+          <w:rFonts w:ascii="AppleSystemUIFont" w:hAnsi="AppleSystemUIFont" w:cs="AppleSystemUIFont"/>
+          <w:kern w:val="0"/>
+          <w:sz w:val="26"/>
+          <w:szCs w:val="26"/>
+        </w:rPr>
+        <w:t>木：畏惧</w:t>
+      </w:r>
+      <w:r>
+        <w:rPr>
+          <w:rFonts w:ascii="AppleSystemUIFont" w:hAnsi="AppleSystemUIFont" w:cs="AppleSystemUIFont"/>
+          <w:kern w:val="0"/>
+          <w:sz w:val="26"/>
+          <w:szCs w:val="26"/>
+        </w:rPr>
+        <w:t>-</w:t>
+      </w:r>
+      <w:r>
+        <w:rPr>
+          <w:rFonts w:ascii="AppleSystemUIFont" w:hAnsi="AppleSystemUIFont" w:cs="AppleSystemUIFont"/>
+          <w:kern w:val="0"/>
+          <w:sz w:val="26"/>
+          <w:szCs w:val="26"/>
+        </w:rPr>
+        <w:t>轻视：</w:t>
+      </w:r>
+    </w:p>
+    <w:p>
+      <w:pPr>
+        <w:numPr>
+          <w:ilvl w:val="0"/>
+          <w:numId w:val="37"/>
+        </w:numPr>
+        <w:autoSpaceDE w:val="0"/>
+        <w:autoSpaceDN w:val="0"/>
+        <w:adjustRightInd w:val="0"/>
+        <w:rPr>
+          <w:rFonts w:ascii="AppleSystemUIFont" w:hAnsi="AppleSystemUIFont" w:cs="AppleSystemUIFont"/>
+          <w:kern w:val="0"/>
+          <w:sz w:val="26"/>
+          <w:szCs w:val="26"/>
+        </w:rPr>
+      </w:pPr>
+      <w:r>
+        <w:rPr>
+          <w:rFonts w:ascii="AppleSystemUIFont" w:hAnsi="AppleSystemUIFont" w:cs="AppleSystemUIFont"/>
+          <w:kern w:val="0"/>
+          <w:sz w:val="26"/>
+          <w:szCs w:val="26"/>
+        </w:rPr>
+        <w:t>金：怜悯</w:t>
+      </w:r>
+      <w:r>
+        <w:rPr>
+          <w:rFonts w:ascii="AppleSystemUIFont" w:hAnsi="AppleSystemUIFont" w:cs="AppleSystemUIFont"/>
+          <w:kern w:val="0"/>
+          <w:sz w:val="26"/>
+          <w:szCs w:val="26"/>
+        </w:rPr>
+        <w:t>-</w:t>
+      </w:r>
+      <w:r>
+        <w:rPr>
+          <w:rFonts w:ascii="AppleSystemUIFont" w:hAnsi="AppleSystemUIFont" w:cs="AppleSystemUIFont"/>
+          <w:kern w:val="0"/>
+          <w:sz w:val="26"/>
+          <w:szCs w:val="26"/>
+        </w:rPr>
+        <w:t>嫉妒：</w:t>
+      </w:r>
+    </w:p>
+    <w:p>
+      <w:pPr>
+        <w:numPr>
+          <w:ilvl w:val="0"/>
+          <w:numId w:val="37"/>
+        </w:numPr>
+        <w:autoSpaceDE w:val="0"/>
+        <w:autoSpaceDN w:val="0"/>
+        <w:adjustRightInd w:val="0"/>
+        <w:rPr>
+          <w:rFonts w:ascii="AppleSystemUIFont" w:eastAsia="AppleExternalUIFontTraditionalC" w:hAnsi="AppleSystemUIFont" w:cs="AppleSystemUIFont"/>
+          <w:kern w:val="0"/>
+          <w:sz w:val="26"/>
+          <w:szCs w:val="26"/>
+        </w:rPr>
+      </w:pPr>
+      <w:r>
+        <w:rPr>
+          <w:rFonts w:ascii="AppleExternalUIFontTraditionalC" w:eastAsia="AppleExternalUIFontTraditionalC" w:hAnsi="AppleSystemUIFont" w:cs="AppleExternalUIFontTraditionalC" w:hint="eastAsia"/>
+          <w:kern w:val="0"/>
+          <w:sz w:val="26"/>
+          <w:szCs w:val="26"/>
+        </w:rPr>
+        <w:t>土：信任</w:t>
+      </w:r>
+      <w:r>
+        <w:rPr>
+          <w:rFonts w:ascii="AppleSystemUIFont" w:eastAsia="AppleExternalUIFontTraditionalC" w:hAnsi="AppleSystemUIFont" w:cs="AppleSystemUIFont"/>
+          <w:kern w:val="0"/>
+          <w:sz w:val="26"/>
+          <w:szCs w:val="26"/>
+        </w:rPr>
+        <w:t>-</w:t>
+      </w:r>
+      <w:r>
+        <w:rPr>
+          <w:rFonts w:ascii="AppleExternalUIFontTraditionalC" w:eastAsia="AppleExternalUIFontTraditionalC" w:hAnsi="AppleSystemUIFont" w:cs="AppleExternalUIFontTraditionalC" w:hint="eastAsia"/>
+          <w:kern w:val="0"/>
+          <w:sz w:val="26"/>
+          <w:szCs w:val="26"/>
+        </w:rPr>
+        <w:t>怀疑：</w:t>
+      </w:r>
+    </w:p>
+    <w:p>
+      <w:pPr>
+        <w:numPr>
+          <w:ilvl w:val="0"/>
+          <w:numId w:val="37"/>
+        </w:numPr>
+      </w:pPr>
+    </w:p>
+    <w:p>
       <w:r>
         <w:t xml:space="preserve">3. </w:t>
       </w:r>
@@ -705,166 +942,97 @@
       </w:r>
     </w:p>
     <w:p>
-      <w:pPr>
-        <w:rPr>
-          <w:b/>
-          <w:bCs/>
-        </w:rPr>
-      </w:pPr>
-      <w:r>
-        <w:rPr>
-          <w:b/>
-          <w:bCs/>
-        </w:rPr>
-        <w:t>4</w:t>
-      </w:r>
-      <w:r>
-        <w:rPr>
-          <w:b/>
-          <w:bCs/>
-        </w:rPr>
-        <w:t xml:space="preserve">. </w:t>
-      </w:r>
-      <w:r>
-        <w:rPr>
-          <w:b/>
-          <w:bCs/>
-        </w:rPr>
-        <w:t>设施和功能</w:t>
+      <w:r>
+        <w:t xml:space="preserve">4. </w:t>
+      </w:r>
+      <w:r>
+        <w:rPr>
+          <w:rFonts w:hint="eastAsia"/>
+        </w:rPr>
+        <w:t>属性及对应：</w:t>
       </w:r>
     </w:p>
     <w:p>
-      <w:r>
-        <w:t>对于城镇的每个格子，你需要考虑包括以下设施和功能：</w:t>
+      <w:pPr>
+        <w:pStyle w:val="ListParagraph"/>
+        <w:numPr>
+          <w:ilvl w:val="0"/>
+          <w:numId w:val="67"/>
+        </w:numPr>
+        <w:rPr>
+          <w:rFonts w:hint="eastAsia"/>
+        </w:rPr>
+      </w:pPr>
+      <w:r>
+        <w:rPr>
+          <w:rFonts w:hint="eastAsia"/>
+        </w:rPr>
+        <w:t>金：魅力，舞堂</w:t>
       </w:r>
     </w:p>
     <w:p>
       <w:pPr>
+        <w:pStyle w:val="ListParagraph"/>
         <w:numPr>
           <w:ilvl w:val="0"/>
-          <w:numId w:val="53"/>
+          <w:numId w:val="67"/>
         </w:numPr>
       </w:pPr>
       <w:r>
         <w:rPr>
-          <w:b/>
-          <w:bCs/>
-        </w:rPr>
-        <w:t>市场</w:t>
-      </w:r>
-      <w:r>
-        <w:t>：玩家可以购买和出售资源、装备和物品。</w:t>
+          <w:rFonts w:hint="eastAsia"/>
+        </w:rPr>
+        <w:t>木：韧性，医师</w:t>
       </w:r>
     </w:p>
     <w:p>
       <w:pPr>
+        <w:pStyle w:val="ListParagraph"/>
         <w:numPr>
           <w:ilvl w:val="0"/>
-          <w:numId w:val="53"/>
+          <w:numId w:val="67"/>
         </w:numPr>
       </w:pPr>
       <w:r>
         <w:rPr>
-          <w:b/>
-          <w:bCs/>
-        </w:rPr>
-        <w:t>客栈</w:t>
-      </w:r>
-      <w:r>
-        <w:t>：玩家可以休息恢复健康，可能还能遇到新的伙伴或接受任务。</w:t>
+          <w:rFonts w:hint="eastAsia"/>
+        </w:rPr>
+        <w:t>水：智力，书院</w:t>
       </w:r>
     </w:p>
     <w:p>
       <w:pPr>
+        <w:pStyle w:val="ListParagraph"/>
         <w:numPr>
           <w:ilvl w:val="0"/>
-          <w:numId w:val="53"/>
+          <w:numId w:val="67"/>
         </w:numPr>
       </w:pPr>
       <w:r>
         <w:rPr>
-          <w:b/>
-          <w:bCs/>
-        </w:rPr>
-        <w:t>工匠铺</w:t>
-      </w:r>
-      <w:r>
-        <w:t>：提供特定的装备制作或升级服务。</w:t>
+          <w:rFonts w:hint="eastAsia"/>
+        </w:rPr>
+        <w:t>火：武力，武场</w:t>
       </w:r>
     </w:p>
     <w:p>
       <w:pPr>
+        <w:pStyle w:val="ListParagraph"/>
         <w:numPr>
           <w:ilvl w:val="0"/>
-          <w:numId w:val="53"/>
+          <w:numId w:val="67"/>
         </w:numPr>
-      </w:pPr>
-      <w:r>
-        <w:rPr>
-          <w:b/>
-          <w:bCs/>
-        </w:rPr>
-        <w:t>药房</w:t>
-      </w:r>
-      <w:r>
-        <w:t>：出售恢复药水和状态恢复的物品。</w:t>
+        <w:rPr>
+          <w:rFonts w:hint="eastAsia"/>
+        </w:rPr>
+      </w:pPr>
+      <w:r>
+        <w:rPr>
+          <w:rFonts w:hint="eastAsia"/>
+        </w:rPr>
+        <w:t>土：定力，货铺</w:t>
       </w:r>
     </w:p>
-    <w:p>
-      <w:pPr>
-        <w:numPr>
-          <w:ilvl w:val="0"/>
-          <w:numId w:val="53"/>
-        </w:numPr>
-      </w:pPr>
-      <w:r>
-        <w:rPr>
-          <w:b/>
-          <w:bCs/>
-        </w:rPr>
-        <w:t>训练场</w:t>
-      </w:r>
-      <w:r>
-        <w:t>：玩家可以提升技能或学习新的技能。</w:t>
-      </w:r>
-    </w:p>
-    <w:p>
-      <w:pPr>
-        <w:numPr>
-          <w:ilvl w:val="0"/>
-          <w:numId w:val="53"/>
-        </w:numPr>
-      </w:pPr>
-      <w:r>
-        <w:rPr>
-          <w:b/>
-          <w:bCs/>
-        </w:rPr>
-        <w:t>城镇大厅</w:t>
-      </w:r>
-      <w:r>
-        <w:t>：接受任务，获取情报，或与城镇的领导人互动。</w:t>
-      </w:r>
-    </w:p>
-    <w:p>
-      <w:pPr>
-        <w:numPr>
-          <w:ilvl w:val="0"/>
-          <w:numId w:val="53"/>
-        </w:numPr>
-      </w:pPr>
-      <w:r>
-        <w:rPr>
-          <w:b/>
-          <w:bCs/>
-        </w:rPr>
-        <w:t>防御设施</w:t>
-      </w:r>
-      <w:r>
-        <w:t>：对于某些游戏，城镇可能需要防御设施来抵御外来攻击。</w:t>
-      </w:r>
-    </w:p>
-    <w:p/>
     <w:p>
       <w:r>
         <w:t xml:space="preserve">3. </w:t>
@@ -897,16 +1065,33 @@
           <w:ilvl w:val="0"/>
           <w:numId w:val="38"/>
         </w:numPr>
-      </w:pPr>
-      <w:r>
-        <w:rPr>
+        <w:rPr>
+          <w:rFonts w:hint="eastAsia"/>
+        </w:rPr>
+      </w:pPr>
+      <w:r>
+        <w:rPr>
+          <w:rFonts w:hint="eastAsia"/>
           <w:b/>
           <w:bCs/>
         </w:rPr>
-        <w:t>职业特性</w:t>
-      </w:r>
-      <w:r>
-        <w:t>：每个职业道路提供独特的互动方式、任务类型和建设项目，反映不同的社会角色和挑战。</w:t>
+        <w:t>书籍与指点：主角需要有对应的书籍或高人的指点，才能解锁一个技能的学习。技能的提升需要消耗点数。</w:t>
+      </w:r>
+      <w:r>
+        <w:rPr>
+          <w:rFonts w:hint="eastAsia"/>
+          <w:b/>
+          <w:bCs/>
+        </w:rPr>
+        <w:t>满级才能学习该技能树的下一个技能。</w:t>
+      </w:r>
+      <w:r>
+        <w:rPr>
+          <w:rFonts w:hint="eastAsia"/>
+          <w:b/>
+          <w:bCs/>
+        </w:rPr>
+        <w:t>可以越级学习，但是效率会底下。</w:t>
       </w:r>
     </w:p>
     <w:p>
@@ -936,24 +1121,6 @@
       </w:r>
     </w:p>
     <w:p>
-      <w:pPr>
-        <w:numPr>
-          <w:ilvl w:val="0"/>
-          <w:numId w:val="39"/>
-        </w:numPr>
-      </w:pPr>
-      <w:r>
-        <w:rPr>
-          <w:b/>
-          <w:bCs/>
-        </w:rPr>
-        <w:t>建设项目</w:t>
-      </w:r>
-      <w:r>
-        <w:t>：通过达到技能树上的特定高度和获得资源，玩家可以在地区建立相关设施（如武馆、药房），提升地区影响力和支持度。</w:t>
-      </w:r>
-    </w:p>
-    <w:p>
       <w:r>
         <w:t xml:space="preserve">5. </w:t>
       </w:r>
@@ -994,7 +1161,22 @@
         <w:t>资金使用</w:t>
       </w:r>
       <w:r>
-        <w:t>：资源用于技能发展、建设项目和维持个人及追随者的生活。</w:t>
+        <w:t>：资源用于</w:t>
+      </w:r>
+      <w:r>
+        <w:rPr>
+          <w:rFonts w:hint="eastAsia"/>
+        </w:rPr>
+        <w:t>偷偷购买书籍</w:t>
+      </w:r>
+      <w:r>
+        <w:t>和维持个人的生活。</w:t>
+      </w:r>
+      <w:r>
+        <w:rPr>
+          <w:rFonts w:hint="eastAsia"/>
+        </w:rPr>
+        <w:t>有时候可以给自己一些食物奖励</w:t>
       </w:r>
     </w:p>
     <w:p>
@@ -1043,6 +1225,7 @@
     </w:p>
     <w:p>
       <w:r>
+        <w:lastRenderedPageBreak/>
         <w:t xml:space="preserve">7. </w:t>
       </w:r>
       <w:r>
@@ -1061,7 +1244,6 @@
           <w:b/>
           <w:bCs/>
         </w:rPr>
-        <w:lastRenderedPageBreak/>
         <w:t>社会变革</w:t>
       </w:r>
       <w:r>
@@ -1588,7 +1770,7 @@
         <w:autoSpaceDN w:val="0"/>
         <w:adjustRightInd w:val="0"/>
         <w:rPr>
-          <w:rFonts w:ascii="AppleSystemUIFont" w:hAnsi="AppleSystemUIFont" w:cs="AppleSystemUIFont" w:hint="eastAsia"/>
+          <w:rFonts w:ascii="AppleSystemUIFont" w:hAnsi="AppleSystemUIFont" w:cs="AppleSystemUIFont"/>
           <w:kern w:val="0"/>
           <w:sz w:val="26"/>
           <w:szCs w:val="26"/>
@@ -1780,6 +1962,7 @@
           <w:sz w:val="26"/>
           <w:szCs w:val="26"/>
         </w:rPr>
+        <w:lastRenderedPageBreak/>
         <w:t>梦想与背景相同则简单</w:t>
       </w:r>
     </w:p>
@@ -1807,7 +1990,6 @@
           <w:sz w:val="26"/>
           <w:szCs w:val="26"/>
         </w:rPr>
-        <w:lastRenderedPageBreak/>
         <w:t>地图越小，</w:t>
       </w:r>
       <w:r>
@@ -2382,6 +2564,7 @@
           <w:b/>
           <w:bCs/>
         </w:rPr>
+        <w:lastRenderedPageBreak/>
         <w:t>目标</w:t>
       </w:r>
       <w:r>
@@ -2400,7 +2583,6 @@
           <w:b/>
           <w:bCs/>
         </w:rPr>
-        <w:lastRenderedPageBreak/>
         <w:t>工作量</w:t>
       </w:r>
       <w:r>
@@ -4986,6 +5168,119 @@
     </w:lvl>
   </w:abstractNum>
   <w:abstractNum w:abstractNumId="18" w15:restartNumberingAfterBreak="0">
+    <w:nsid w:val="21254083"/>
+    <w:multiLevelType w:val="hybridMultilevel"/>
+    <w:tmpl w:val="356E36FE"/>
+    <w:lvl w:ilvl="0" w:tplc="04090001">
+      <w:start w:val="1"/>
+      <w:numFmt w:val="bullet"/>
+      <w:lvlText w:val=""/>
+      <w:lvlJc w:val="left"/>
+      <w:pPr>
+        <w:ind w:left="720" w:hanging="360"/>
+      </w:pPr>
+      <w:rPr>
+        <w:rFonts w:ascii="Symbol" w:hAnsi="Symbol" w:hint="default"/>
+      </w:rPr>
+    </w:lvl>
+    <w:lvl w:ilvl="1" w:tplc="04090003" w:tentative="1">
+      <w:start w:val="1"/>
+      <w:numFmt w:val="bullet"/>
+      <w:lvlText w:val="o"/>
+      <w:lvlJc w:val="left"/>
+      <w:pPr>
+        <w:ind w:left="1440" w:hanging="360"/>
+      </w:pPr>
+      <w:rPr>
+        <w:rFonts w:ascii="Courier New" w:hAnsi="Courier New" w:cs="Courier New" w:hint="default"/>
+      </w:rPr>
+    </w:lvl>
+    <w:lvl w:ilvl="2" w:tplc="04090005" w:tentative="1">
+      <w:start w:val="1"/>
+      <w:numFmt w:val="bullet"/>
+      <w:lvlText w:val=""/>
+      <w:lvlJc w:val="left"/>
+      <w:pPr>
+        <w:ind w:left="2160" w:hanging="360"/>
+      </w:pPr>
+      <w:rPr>
+        <w:rFonts w:ascii="Wingdings" w:hAnsi="Wingdings" w:hint="default"/>
+      </w:rPr>
+    </w:lvl>
+    <w:lvl w:ilvl="3" w:tplc="04090001" w:tentative="1">
+      <w:start w:val="1"/>
+      <w:numFmt w:val="bullet"/>
+      <w:lvlText w:val=""/>
+      <w:lvlJc w:val="left"/>
+      <w:pPr>
+        <w:ind w:left="2880" w:hanging="360"/>
+      </w:pPr>
+      <w:rPr>
+        <w:rFonts w:ascii="Symbol" w:hAnsi="Symbol" w:hint="default"/>
+      </w:rPr>
+    </w:lvl>
+    <w:lvl w:ilvl="4" w:tplc="04090003" w:tentative="1">
+      <w:start w:val="1"/>
+      <w:numFmt w:val="bullet"/>
+      <w:lvlText w:val="o"/>
+      <w:lvlJc w:val="left"/>
+      <w:pPr>
+        <w:ind w:left="3600" w:hanging="360"/>
+      </w:pPr>
+      <w:rPr>
+        <w:rFonts w:ascii="Courier New" w:hAnsi="Courier New" w:cs="Courier New" w:hint="default"/>
+      </w:rPr>
+    </w:lvl>
+    <w:lvl w:ilvl="5" w:tplc="04090005" w:tentative="1">
+      <w:start w:val="1"/>
+      <w:numFmt w:val="bullet"/>
+      <w:lvlText w:val=""/>
+      <w:lvlJc w:val="left"/>
+      <w:pPr>
+        <w:ind w:left="4320" w:hanging="360"/>
+      </w:pPr>
+      <w:rPr>
+        <w:rFonts w:ascii="Wingdings" w:hAnsi="Wingdings" w:hint="default"/>
+      </w:rPr>
+    </w:lvl>
+    <w:lvl w:ilvl="6" w:tplc="04090001" w:tentative="1">
+      <w:start w:val="1"/>
+      <w:numFmt w:val="bullet"/>
+      <w:lvlText w:val=""/>
+      <w:lvlJc w:val="left"/>
+      <w:pPr>
+        <w:ind w:left="5040" w:hanging="360"/>
+      </w:pPr>
+      <w:rPr>
+        <w:rFonts w:ascii="Symbol" w:hAnsi="Symbol" w:hint="default"/>
+      </w:rPr>
+    </w:lvl>
+    <w:lvl w:ilvl="7" w:tplc="04090003" w:tentative="1">
+      <w:start w:val="1"/>
+      <w:numFmt w:val="bullet"/>
+      <w:lvlText w:val="o"/>
+      <w:lvlJc w:val="left"/>
+      <w:pPr>
+        <w:ind w:left="5760" w:hanging="360"/>
+      </w:pPr>
+      <w:rPr>
+        <w:rFonts w:ascii="Courier New" w:hAnsi="Courier New" w:cs="Courier New" w:hint="default"/>
+      </w:rPr>
+    </w:lvl>
+    <w:lvl w:ilvl="8" w:tplc="04090005" w:tentative="1">
+      <w:start w:val="1"/>
+      <w:numFmt w:val="bullet"/>
+      <w:lvlText w:val=""/>
+      <w:lvlJc w:val="left"/>
+      <w:pPr>
+        <w:ind w:left="6480" w:hanging="360"/>
+      </w:pPr>
+      <w:rPr>
+        <w:rFonts w:ascii="Wingdings" w:hAnsi="Wingdings" w:hint="default"/>
+      </w:rPr>
+    </w:lvl>
+  </w:abstractNum>
+  <w:abstractNum w:abstractNumId="19" w15:restartNumberingAfterBreak="0">
     <w:nsid w:val="23B622EA"/>
     <w:multiLevelType w:val="multilevel"/>
     <w:tmpl w:val="48647A8E"/>
@@ -5134,7 +5429,7 @@
       </w:rPr>
     </w:lvl>
   </w:abstractNum>
-  <w:abstractNum w:abstractNumId="19" w15:restartNumberingAfterBreak="0">
+  <w:abstractNum w:abstractNumId="20" w15:restartNumberingAfterBreak="0">
     <w:nsid w:val="249A6B63"/>
     <w:multiLevelType w:val="multilevel"/>
     <w:tmpl w:val="15A84186"/>
@@ -5283,7 +5578,7 @@
       </w:rPr>
     </w:lvl>
   </w:abstractNum>
-  <w:abstractNum w:abstractNumId="20" w15:restartNumberingAfterBreak="0">
+  <w:abstractNum w:abstractNumId="21" w15:restartNumberingAfterBreak="0">
     <w:nsid w:val="25BA00B8"/>
     <w:multiLevelType w:val="multilevel"/>
     <w:tmpl w:val="614AC48A"/>
@@ -5432,7 +5727,7 @@
       </w:rPr>
     </w:lvl>
   </w:abstractNum>
-  <w:abstractNum w:abstractNumId="21" w15:restartNumberingAfterBreak="0">
+  <w:abstractNum w:abstractNumId="22" w15:restartNumberingAfterBreak="0">
     <w:nsid w:val="263451A2"/>
     <w:multiLevelType w:val="multilevel"/>
     <w:tmpl w:val="F65A76DE"/>
@@ -5581,7 +5876,7 @@
       </w:rPr>
     </w:lvl>
   </w:abstractNum>
-  <w:abstractNum w:abstractNumId="22" w15:restartNumberingAfterBreak="0">
+  <w:abstractNum w:abstractNumId="23" w15:restartNumberingAfterBreak="0">
     <w:nsid w:val="272453DD"/>
     <w:multiLevelType w:val="hybridMultilevel"/>
     <w:tmpl w:val="1F5A2048"/>
@@ -5694,7 +5989,7 @@
       </w:rPr>
     </w:lvl>
   </w:abstractNum>
-  <w:abstractNum w:abstractNumId="23" w15:restartNumberingAfterBreak="0">
+  <w:abstractNum w:abstractNumId="24" w15:restartNumberingAfterBreak="0">
     <w:nsid w:val="27400AD6"/>
     <w:multiLevelType w:val="multilevel"/>
     <w:tmpl w:val="D0AC0C06"/>
@@ -5843,7 +6138,7 @@
       </w:rPr>
     </w:lvl>
   </w:abstractNum>
-  <w:abstractNum w:abstractNumId="24" w15:restartNumberingAfterBreak="0">
+  <w:abstractNum w:abstractNumId="25" w15:restartNumberingAfterBreak="0">
     <w:nsid w:val="2E2D2005"/>
     <w:multiLevelType w:val="multilevel"/>
     <w:tmpl w:val="2C3C7512"/>
@@ -5992,7 +6287,7 @@
       </w:rPr>
     </w:lvl>
   </w:abstractNum>
-  <w:abstractNum w:abstractNumId="25" w15:restartNumberingAfterBreak="0">
+  <w:abstractNum w:abstractNumId="26" w15:restartNumberingAfterBreak="0">
     <w:nsid w:val="33A047CB"/>
     <w:multiLevelType w:val="multilevel"/>
     <w:tmpl w:val="05088370"/>
@@ -6141,7 +6436,7 @@
       </w:rPr>
     </w:lvl>
   </w:abstractNum>
-  <w:abstractNum w:abstractNumId="26" w15:restartNumberingAfterBreak="0">
+  <w:abstractNum w:abstractNumId="27" w15:restartNumberingAfterBreak="0">
     <w:nsid w:val="366E621F"/>
     <w:multiLevelType w:val="multilevel"/>
     <w:tmpl w:val="242AA388"/>
@@ -6290,7 +6585,7 @@
       </w:rPr>
     </w:lvl>
   </w:abstractNum>
-  <w:abstractNum w:abstractNumId="27" w15:restartNumberingAfterBreak="0">
+  <w:abstractNum w:abstractNumId="28" w15:restartNumberingAfterBreak="0">
     <w:nsid w:val="372A1093"/>
     <w:multiLevelType w:val="multilevel"/>
     <w:tmpl w:val="12022438"/>
@@ -6439,7 +6734,7 @@
       </w:rPr>
     </w:lvl>
   </w:abstractNum>
-  <w:abstractNum w:abstractNumId="28" w15:restartNumberingAfterBreak="0">
+  <w:abstractNum w:abstractNumId="29" w15:restartNumberingAfterBreak="0">
     <w:nsid w:val="3AB86DD6"/>
     <w:multiLevelType w:val="multilevel"/>
     <w:tmpl w:val="D67E3586"/>
@@ -6588,7 +6883,7 @@
       </w:rPr>
     </w:lvl>
   </w:abstractNum>
-  <w:abstractNum w:abstractNumId="29" w15:restartNumberingAfterBreak="0">
+  <w:abstractNum w:abstractNumId="30" w15:restartNumberingAfterBreak="0">
     <w:nsid w:val="3B7D662E"/>
     <w:multiLevelType w:val="multilevel"/>
     <w:tmpl w:val="7592F062"/>
@@ -6737,7 +7032,7 @@
       </w:rPr>
     </w:lvl>
   </w:abstractNum>
-  <w:abstractNum w:abstractNumId="30" w15:restartNumberingAfterBreak="0">
+  <w:abstractNum w:abstractNumId="31" w15:restartNumberingAfterBreak="0">
     <w:nsid w:val="3B880499"/>
     <w:multiLevelType w:val="multilevel"/>
     <w:tmpl w:val="203E4F0C"/>
@@ -6886,7 +7181,7 @@
       </w:rPr>
     </w:lvl>
   </w:abstractNum>
-  <w:abstractNum w:abstractNumId="31" w15:restartNumberingAfterBreak="0">
+  <w:abstractNum w:abstractNumId="32" w15:restartNumberingAfterBreak="0">
     <w:nsid w:val="3B9E5E38"/>
     <w:multiLevelType w:val="multilevel"/>
     <w:tmpl w:val="AE9C0574"/>
@@ -7035,7 +7330,7 @@
       </w:rPr>
     </w:lvl>
   </w:abstractNum>
-  <w:abstractNum w:abstractNumId="32" w15:restartNumberingAfterBreak="0">
+  <w:abstractNum w:abstractNumId="33" w15:restartNumberingAfterBreak="0">
     <w:nsid w:val="3C7F0966"/>
     <w:multiLevelType w:val="multilevel"/>
     <w:tmpl w:val="895E4672"/>
@@ -7184,7 +7479,7 @@
       </w:rPr>
     </w:lvl>
   </w:abstractNum>
-  <w:abstractNum w:abstractNumId="33" w15:restartNumberingAfterBreak="0">
+  <w:abstractNum w:abstractNumId="34" w15:restartNumberingAfterBreak="0">
     <w:nsid w:val="3D8E23DA"/>
     <w:multiLevelType w:val="multilevel"/>
     <w:tmpl w:val="2FC865BE"/>
@@ -7333,7 +7628,7 @@
       </w:rPr>
     </w:lvl>
   </w:abstractNum>
-  <w:abstractNum w:abstractNumId="34" w15:restartNumberingAfterBreak="0">
+  <w:abstractNum w:abstractNumId="35" w15:restartNumberingAfterBreak="0">
     <w:nsid w:val="3E434021"/>
     <w:multiLevelType w:val="multilevel"/>
     <w:tmpl w:val="C3FC1FBA"/>
@@ -7482,7 +7777,7 @@
       </w:rPr>
     </w:lvl>
   </w:abstractNum>
-  <w:abstractNum w:abstractNumId="35" w15:restartNumberingAfterBreak="0">
+  <w:abstractNum w:abstractNumId="36" w15:restartNumberingAfterBreak="0">
     <w:nsid w:val="3E516466"/>
     <w:multiLevelType w:val="multilevel"/>
     <w:tmpl w:val="D18681CE"/>
@@ -7631,7 +7926,7 @@
       </w:rPr>
     </w:lvl>
   </w:abstractNum>
-  <w:abstractNum w:abstractNumId="36" w15:restartNumberingAfterBreak="0">
+  <w:abstractNum w:abstractNumId="37" w15:restartNumberingAfterBreak="0">
     <w:nsid w:val="44275493"/>
     <w:multiLevelType w:val="multilevel"/>
     <w:tmpl w:val="8B72F4A8"/>
@@ -7780,7 +8075,7 @@
       </w:rPr>
     </w:lvl>
   </w:abstractNum>
-  <w:abstractNum w:abstractNumId="37" w15:restartNumberingAfterBreak="0">
+  <w:abstractNum w:abstractNumId="38" w15:restartNumberingAfterBreak="0">
     <w:nsid w:val="46A15FC7"/>
     <w:multiLevelType w:val="multilevel"/>
     <w:tmpl w:val="255A5D32"/>
@@ -7929,7 +8224,7 @@
       </w:rPr>
     </w:lvl>
   </w:abstractNum>
-  <w:abstractNum w:abstractNumId="38" w15:restartNumberingAfterBreak="0">
+  <w:abstractNum w:abstractNumId="39" w15:restartNumberingAfterBreak="0">
     <w:nsid w:val="48BF79BA"/>
     <w:multiLevelType w:val="multilevel"/>
     <w:tmpl w:val="49B6545A"/>
@@ -8078,7 +8373,7 @@
       </w:rPr>
     </w:lvl>
   </w:abstractNum>
-  <w:abstractNum w:abstractNumId="39" w15:restartNumberingAfterBreak="0">
+  <w:abstractNum w:abstractNumId="40" w15:restartNumberingAfterBreak="0">
     <w:nsid w:val="490E5F38"/>
     <w:multiLevelType w:val="multilevel"/>
     <w:tmpl w:val="872AD55C"/>
@@ -8227,7 +8522,7 @@
       </w:rPr>
     </w:lvl>
   </w:abstractNum>
-  <w:abstractNum w:abstractNumId="40" w15:restartNumberingAfterBreak="0">
+  <w:abstractNum w:abstractNumId="41" w15:restartNumberingAfterBreak="0">
     <w:nsid w:val="492A22FC"/>
     <w:multiLevelType w:val="multilevel"/>
     <w:tmpl w:val="B7B8BA16"/>
@@ -8376,7 +8671,7 @@
       </w:rPr>
     </w:lvl>
   </w:abstractNum>
-  <w:abstractNum w:abstractNumId="41" w15:restartNumberingAfterBreak="0">
+  <w:abstractNum w:abstractNumId="42" w15:restartNumberingAfterBreak="0">
     <w:nsid w:val="49464174"/>
     <w:multiLevelType w:val="multilevel"/>
     <w:tmpl w:val="92AC60CA"/>
@@ -8525,7 +8820,7 @@
       </w:rPr>
     </w:lvl>
   </w:abstractNum>
-  <w:abstractNum w:abstractNumId="42" w15:restartNumberingAfterBreak="0">
+  <w:abstractNum w:abstractNumId="43" w15:restartNumberingAfterBreak="0">
     <w:nsid w:val="4F150CCC"/>
     <w:multiLevelType w:val="multilevel"/>
     <w:tmpl w:val="44560408"/>
@@ -8674,7 +8969,7 @@
       </w:rPr>
     </w:lvl>
   </w:abstractNum>
-  <w:abstractNum w:abstractNumId="43" w15:restartNumberingAfterBreak="0">
+  <w:abstractNum w:abstractNumId="44" w15:restartNumberingAfterBreak="0">
     <w:nsid w:val="53A23D3F"/>
     <w:multiLevelType w:val="multilevel"/>
     <w:tmpl w:val="D3F4C524"/>
@@ -8823,7 +9118,7 @@
       </w:rPr>
     </w:lvl>
   </w:abstractNum>
-  <w:abstractNum w:abstractNumId="44" w15:restartNumberingAfterBreak="0">
+  <w:abstractNum w:abstractNumId="45" w15:restartNumberingAfterBreak="0">
     <w:nsid w:val="58F61974"/>
     <w:multiLevelType w:val="multilevel"/>
     <w:tmpl w:val="5E22D308"/>
@@ -8972,7 +9267,7 @@
       </w:rPr>
     </w:lvl>
   </w:abstractNum>
-  <w:abstractNum w:abstractNumId="45" w15:restartNumberingAfterBreak="0">
+  <w:abstractNum w:abstractNumId="46" w15:restartNumberingAfterBreak="0">
     <w:nsid w:val="59C35D41"/>
     <w:multiLevelType w:val="multilevel"/>
     <w:tmpl w:val="8A10F208"/>
@@ -9121,7 +9416,7 @@
       </w:rPr>
     </w:lvl>
   </w:abstractNum>
-  <w:abstractNum w:abstractNumId="46" w15:restartNumberingAfterBreak="0">
+  <w:abstractNum w:abstractNumId="47" w15:restartNumberingAfterBreak="0">
     <w:nsid w:val="5A3279EC"/>
     <w:multiLevelType w:val="hybridMultilevel"/>
     <w:tmpl w:val="129E9AD8"/>
@@ -9234,7 +9529,7 @@
       </w:rPr>
     </w:lvl>
   </w:abstractNum>
-  <w:abstractNum w:abstractNumId="47" w15:restartNumberingAfterBreak="0">
+  <w:abstractNum w:abstractNumId="48" w15:restartNumberingAfterBreak="0">
     <w:nsid w:val="5A8B5F6F"/>
     <w:multiLevelType w:val="multilevel"/>
     <w:tmpl w:val="C1E613CE"/>
@@ -9383,7 +9678,7 @@
       </w:rPr>
     </w:lvl>
   </w:abstractNum>
-  <w:abstractNum w:abstractNumId="48" w15:restartNumberingAfterBreak="0">
+  <w:abstractNum w:abstractNumId="49" w15:restartNumberingAfterBreak="0">
     <w:nsid w:val="5B535BB9"/>
     <w:multiLevelType w:val="multilevel"/>
     <w:tmpl w:val="379A9778"/>
@@ -9532,7 +9827,7 @@
       </w:rPr>
     </w:lvl>
   </w:abstractNum>
-  <w:abstractNum w:abstractNumId="49" w15:restartNumberingAfterBreak="0">
+  <w:abstractNum w:abstractNumId="50" w15:restartNumberingAfterBreak="0">
     <w:nsid w:val="5C097DBC"/>
     <w:multiLevelType w:val="multilevel"/>
     <w:tmpl w:val="CECAD8FE"/>
@@ -9681,7 +9976,7 @@
       </w:rPr>
     </w:lvl>
   </w:abstractNum>
-  <w:abstractNum w:abstractNumId="50" w15:restartNumberingAfterBreak="0">
+  <w:abstractNum w:abstractNumId="51" w15:restartNumberingAfterBreak="0">
     <w:nsid w:val="5E331B7C"/>
     <w:multiLevelType w:val="hybridMultilevel"/>
     <w:tmpl w:val="E580EC1E"/>
@@ -9770,7 +10065,7 @@
       </w:pPr>
     </w:lvl>
   </w:abstractNum>
-  <w:abstractNum w:abstractNumId="51" w15:restartNumberingAfterBreak="0">
+  <w:abstractNum w:abstractNumId="52" w15:restartNumberingAfterBreak="0">
     <w:nsid w:val="5F8C5ADA"/>
     <w:multiLevelType w:val="multilevel"/>
     <w:tmpl w:val="29261BA2"/>
@@ -9919,7 +10214,7 @@
       </w:rPr>
     </w:lvl>
   </w:abstractNum>
-  <w:abstractNum w:abstractNumId="52" w15:restartNumberingAfterBreak="0">
+  <w:abstractNum w:abstractNumId="53" w15:restartNumberingAfterBreak="0">
     <w:nsid w:val="60932BF6"/>
     <w:multiLevelType w:val="multilevel"/>
     <w:tmpl w:val="84206096"/>
@@ -10068,7 +10363,7 @@
       </w:rPr>
     </w:lvl>
   </w:abstractNum>
-  <w:abstractNum w:abstractNumId="53" w15:restartNumberingAfterBreak="0">
+  <w:abstractNum w:abstractNumId="54" w15:restartNumberingAfterBreak="0">
     <w:nsid w:val="61D575FD"/>
     <w:multiLevelType w:val="multilevel"/>
     <w:tmpl w:val="5AD06C54"/>
@@ -10217,7 +10512,7 @@
       </w:rPr>
     </w:lvl>
   </w:abstractNum>
-  <w:abstractNum w:abstractNumId="54" w15:restartNumberingAfterBreak="0">
+  <w:abstractNum w:abstractNumId="55" w15:restartNumberingAfterBreak="0">
     <w:nsid w:val="62454599"/>
     <w:multiLevelType w:val="multilevel"/>
     <w:tmpl w:val="67FA6702"/>
@@ -10366,7 +10661,7 @@
       </w:rPr>
     </w:lvl>
   </w:abstractNum>
-  <w:abstractNum w:abstractNumId="55" w15:restartNumberingAfterBreak="0">
+  <w:abstractNum w:abstractNumId="56" w15:restartNumberingAfterBreak="0">
     <w:nsid w:val="65F82CA9"/>
     <w:multiLevelType w:val="hybridMultilevel"/>
     <w:tmpl w:val="7750C9FC"/>
@@ -10455,7 +10750,7 @@
       </w:pPr>
     </w:lvl>
   </w:abstractNum>
-  <w:abstractNum w:abstractNumId="56" w15:restartNumberingAfterBreak="0">
+  <w:abstractNum w:abstractNumId="57" w15:restartNumberingAfterBreak="0">
     <w:nsid w:val="6860782F"/>
     <w:multiLevelType w:val="multilevel"/>
     <w:tmpl w:val="F55C8F08"/>
@@ -10604,7 +10899,7 @@
       </w:rPr>
     </w:lvl>
   </w:abstractNum>
-  <w:abstractNum w:abstractNumId="57" w15:restartNumberingAfterBreak="0">
+  <w:abstractNum w:abstractNumId="58" w15:restartNumberingAfterBreak="0">
     <w:nsid w:val="68874816"/>
     <w:multiLevelType w:val="multilevel"/>
     <w:tmpl w:val="901C294A"/>
@@ -10753,7 +11048,7 @@
       </w:rPr>
     </w:lvl>
   </w:abstractNum>
-  <w:abstractNum w:abstractNumId="58" w15:restartNumberingAfterBreak="0">
+  <w:abstractNum w:abstractNumId="59" w15:restartNumberingAfterBreak="0">
     <w:nsid w:val="69A40999"/>
     <w:multiLevelType w:val="hybridMultilevel"/>
     <w:tmpl w:val="8778A4E4"/>
@@ -10842,7 +11137,7 @@
       </w:pPr>
     </w:lvl>
   </w:abstractNum>
-  <w:abstractNum w:abstractNumId="59" w15:restartNumberingAfterBreak="0">
+  <w:abstractNum w:abstractNumId="60" w15:restartNumberingAfterBreak="0">
     <w:nsid w:val="6BD050E5"/>
     <w:multiLevelType w:val="multilevel"/>
     <w:tmpl w:val="75A0FF76"/>
@@ -10991,7 +11286,7 @@
       </w:rPr>
     </w:lvl>
   </w:abstractNum>
-  <w:abstractNum w:abstractNumId="60" w15:restartNumberingAfterBreak="0">
+  <w:abstractNum w:abstractNumId="61" w15:restartNumberingAfterBreak="0">
     <w:nsid w:val="6C5A0C7B"/>
     <w:multiLevelType w:val="multilevel"/>
     <w:tmpl w:val="D9A2C04E"/>
@@ -11140,7 +11435,7 @@
       </w:rPr>
     </w:lvl>
   </w:abstractNum>
-  <w:abstractNum w:abstractNumId="61" w15:restartNumberingAfterBreak="0">
+  <w:abstractNum w:abstractNumId="62" w15:restartNumberingAfterBreak="0">
     <w:nsid w:val="6EA2051F"/>
     <w:multiLevelType w:val="multilevel"/>
     <w:tmpl w:val="4C2A64D2"/>
@@ -11289,7 +11584,7 @@
       </w:rPr>
     </w:lvl>
   </w:abstractNum>
-  <w:abstractNum w:abstractNumId="62" w15:restartNumberingAfterBreak="0">
+  <w:abstractNum w:abstractNumId="63" w15:restartNumberingAfterBreak="0">
     <w:nsid w:val="70E42F1C"/>
     <w:multiLevelType w:val="multilevel"/>
     <w:tmpl w:val="10E8DD3A"/>
@@ -11438,7 +11733,7 @@
       </w:rPr>
     </w:lvl>
   </w:abstractNum>
-  <w:abstractNum w:abstractNumId="63" w15:restartNumberingAfterBreak="0">
+  <w:abstractNum w:abstractNumId="64" w15:restartNumberingAfterBreak="0">
     <w:nsid w:val="716C094A"/>
     <w:multiLevelType w:val="multilevel"/>
     <w:tmpl w:val="2616809C"/>
@@ -11587,7 +11882,7 @@
       </w:rPr>
     </w:lvl>
   </w:abstractNum>
-  <w:abstractNum w:abstractNumId="64" w15:restartNumberingAfterBreak="0">
+  <w:abstractNum w:abstractNumId="65" w15:restartNumberingAfterBreak="0">
     <w:nsid w:val="718416F7"/>
     <w:multiLevelType w:val="multilevel"/>
     <w:tmpl w:val="4CD85EC2"/>
@@ -11736,7 +12031,7 @@
       </w:rPr>
     </w:lvl>
   </w:abstractNum>
-  <w:abstractNum w:abstractNumId="65" w15:restartNumberingAfterBreak="0">
+  <w:abstractNum w:abstractNumId="66" w15:restartNumberingAfterBreak="0">
     <w:nsid w:val="7E0F62EB"/>
     <w:multiLevelType w:val="multilevel"/>
     <w:tmpl w:val="5470D7E0"/>
@@ -11886,7 +12181,7 @@
     </w:lvl>
   </w:abstractNum>
   <w:num w:numId="1" w16cid:durableId="1424497041">
-    <w:abstractNumId w:val="29"/>
+    <w:abstractNumId w:val="30"/>
   </w:num>
   <w:num w:numId="2" w16cid:durableId="2006201363">
     <w:abstractNumId w:val="2"/>
@@ -11895,52 +12190,52 @@
     <w:abstractNumId w:val="1"/>
   </w:num>
   <w:num w:numId="4" w16cid:durableId="52119971">
-    <w:abstractNumId w:val="19"/>
+    <w:abstractNumId w:val="20"/>
   </w:num>
   <w:num w:numId="5" w16cid:durableId="68357845">
-    <w:abstractNumId w:val="30"/>
+    <w:abstractNumId w:val="31"/>
   </w:num>
   <w:num w:numId="6" w16cid:durableId="1073116068">
-    <w:abstractNumId w:val="31"/>
+    <w:abstractNumId w:val="32"/>
   </w:num>
   <w:num w:numId="7" w16cid:durableId="1972131069">
-    <w:abstractNumId w:val="27"/>
+    <w:abstractNumId w:val="28"/>
   </w:num>
   <w:num w:numId="8" w16cid:durableId="749959222">
-    <w:abstractNumId w:val="36"/>
+    <w:abstractNumId w:val="37"/>
   </w:num>
   <w:num w:numId="9" w16cid:durableId="1474366262">
-    <w:abstractNumId w:val="62"/>
+    <w:abstractNumId w:val="63"/>
   </w:num>
   <w:num w:numId="10" w16cid:durableId="1394698201">
-    <w:abstractNumId w:val="33"/>
+    <w:abstractNumId w:val="34"/>
   </w:num>
   <w:num w:numId="11" w16cid:durableId="1811627796">
-    <w:abstractNumId w:val="28"/>
+    <w:abstractNumId w:val="29"/>
   </w:num>
   <w:num w:numId="12" w16cid:durableId="1594047746">
     <w:abstractNumId w:val="9"/>
   </w:num>
   <w:num w:numId="13" w16cid:durableId="222298990">
-    <w:abstractNumId w:val="32"/>
+    <w:abstractNumId w:val="33"/>
   </w:num>
   <w:num w:numId="14" w16cid:durableId="1882278735">
-    <w:abstractNumId w:val="25"/>
+    <w:abstractNumId w:val="26"/>
   </w:num>
   <w:num w:numId="15" w16cid:durableId="527987820">
-    <w:abstractNumId w:val="57"/>
+    <w:abstractNumId w:val="58"/>
   </w:num>
   <w:num w:numId="16" w16cid:durableId="1073165741">
-    <w:abstractNumId w:val="21"/>
+    <w:abstractNumId w:val="22"/>
   </w:num>
   <w:num w:numId="17" w16cid:durableId="679889692">
-    <w:abstractNumId w:val="54"/>
+    <w:abstractNumId w:val="55"/>
   </w:num>
   <w:num w:numId="18" w16cid:durableId="394940097">
-    <w:abstractNumId w:val="26"/>
+    <w:abstractNumId w:val="27"/>
   </w:num>
   <w:num w:numId="19" w16cid:durableId="1151142657">
-    <w:abstractNumId w:val="51"/>
+    <w:abstractNumId w:val="52"/>
   </w:num>
   <w:num w:numId="20" w16cid:durableId="566497891">
     <w:abstractNumId w:val="13"/>
@@ -11949,43 +12244,43 @@
     <w:abstractNumId w:val="15"/>
   </w:num>
   <w:num w:numId="22" w16cid:durableId="1467620842">
-    <w:abstractNumId w:val="23"/>
+    <w:abstractNumId w:val="24"/>
   </w:num>
   <w:num w:numId="23" w16cid:durableId="1892886941">
-    <w:abstractNumId w:val="42"/>
+    <w:abstractNumId w:val="43"/>
   </w:num>
   <w:num w:numId="24" w16cid:durableId="454644947">
-    <w:abstractNumId w:val="18"/>
+    <w:abstractNumId w:val="19"/>
   </w:num>
   <w:num w:numId="25" w16cid:durableId="1272467729">
-    <w:abstractNumId w:val="56"/>
+    <w:abstractNumId w:val="57"/>
   </w:num>
   <w:num w:numId="26" w16cid:durableId="1227452657">
-    <w:abstractNumId w:val="40"/>
+    <w:abstractNumId w:val="41"/>
   </w:num>
   <w:num w:numId="27" w16cid:durableId="365562909">
-    <w:abstractNumId w:val="65"/>
+    <w:abstractNumId w:val="66"/>
   </w:num>
   <w:num w:numId="28" w16cid:durableId="811797760">
-    <w:abstractNumId w:val="44"/>
+    <w:abstractNumId w:val="45"/>
   </w:num>
   <w:num w:numId="29" w16cid:durableId="138033702">
-    <w:abstractNumId w:val="47"/>
+    <w:abstractNumId w:val="48"/>
   </w:num>
   <w:num w:numId="30" w16cid:durableId="1337805627">
     <w:abstractNumId w:val="4"/>
   </w:num>
   <w:num w:numId="31" w16cid:durableId="944579389">
-    <w:abstractNumId w:val="38"/>
+    <w:abstractNumId w:val="39"/>
   </w:num>
   <w:num w:numId="32" w16cid:durableId="1412503861">
     <w:abstractNumId w:val="12"/>
   </w:num>
   <w:num w:numId="33" w16cid:durableId="1699231390">
-    <w:abstractNumId w:val="24"/>
+    <w:abstractNumId w:val="25"/>
   </w:num>
   <w:num w:numId="34" w16cid:durableId="685669088">
-    <w:abstractNumId w:val="55"/>
+    <w:abstractNumId w:val="56"/>
   </w:num>
   <w:num w:numId="35" w16cid:durableId="28336520">
     <w:abstractNumId w:val="0"/>
@@ -11994,7 +12289,7 @@
     <w:abstractNumId w:val="10"/>
   </w:num>
   <w:num w:numId="37" w16cid:durableId="1564830203">
-    <w:abstractNumId w:val="37"/>
+    <w:abstractNumId w:val="38"/>
   </w:num>
   <w:num w:numId="38" w16cid:durableId="866531064">
     <w:abstractNumId w:val="11"/>
@@ -12003,85 +12298,88 @@
     <w:abstractNumId w:val="8"/>
   </w:num>
   <w:num w:numId="40" w16cid:durableId="405540222">
-    <w:abstractNumId w:val="53"/>
+    <w:abstractNumId w:val="54"/>
   </w:num>
   <w:num w:numId="41" w16cid:durableId="1572739859">
-    <w:abstractNumId w:val="39"/>
+    <w:abstractNumId w:val="40"/>
   </w:num>
   <w:num w:numId="42" w16cid:durableId="986669629">
-    <w:abstractNumId w:val="43"/>
+    <w:abstractNumId w:val="44"/>
   </w:num>
   <w:num w:numId="43" w16cid:durableId="1644891178">
     <w:abstractNumId w:val="14"/>
   </w:num>
   <w:num w:numId="44" w16cid:durableId="1453590817">
-    <w:abstractNumId w:val="64"/>
+    <w:abstractNumId w:val="65"/>
   </w:num>
   <w:num w:numId="45" w16cid:durableId="895746910">
-    <w:abstractNumId w:val="48"/>
+    <w:abstractNumId w:val="49"/>
   </w:num>
   <w:num w:numId="46" w16cid:durableId="311064122">
-    <w:abstractNumId w:val="49"/>
+    <w:abstractNumId w:val="50"/>
   </w:num>
   <w:num w:numId="47" w16cid:durableId="1975938639">
-    <w:abstractNumId w:val="60"/>
+    <w:abstractNumId w:val="61"/>
   </w:num>
   <w:num w:numId="48" w16cid:durableId="341049715">
     <w:abstractNumId w:val="17"/>
   </w:num>
   <w:num w:numId="49" w16cid:durableId="885482221">
-    <w:abstractNumId w:val="34"/>
+    <w:abstractNumId w:val="35"/>
   </w:num>
   <w:num w:numId="50" w16cid:durableId="29183553">
-    <w:abstractNumId w:val="59"/>
+    <w:abstractNumId w:val="60"/>
   </w:num>
   <w:num w:numId="51" w16cid:durableId="1440644533">
-    <w:abstractNumId w:val="41"/>
+    <w:abstractNumId w:val="42"/>
   </w:num>
   <w:num w:numId="52" w16cid:durableId="518668097">
-    <w:abstractNumId w:val="63"/>
+    <w:abstractNumId w:val="64"/>
   </w:num>
   <w:num w:numId="53" w16cid:durableId="913392009">
-    <w:abstractNumId w:val="61"/>
+    <w:abstractNumId w:val="62"/>
   </w:num>
   <w:num w:numId="54" w16cid:durableId="1358387426">
-    <w:abstractNumId w:val="45"/>
+    <w:abstractNumId w:val="46"/>
   </w:num>
   <w:num w:numId="55" w16cid:durableId="1674913478">
     <w:abstractNumId w:val="16"/>
   </w:num>
   <w:num w:numId="56" w16cid:durableId="1293949465">
-    <w:abstractNumId w:val="20"/>
+    <w:abstractNumId w:val="21"/>
   </w:num>
   <w:num w:numId="57" w16cid:durableId="1707214035">
-    <w:abstractNumId w:val="52"/>
+    <w:abstractNumId w:val="53"/>
   </w:num>
   <w:num w:numId="58" w16cid:durableId="815142409">
-    <w:abstractNumId w:val="35"/>
+    <w:abstractNumId w:val="36"/>
   </w:num>
   <w:num w:numId="59" w16cid:durableId="801583456">
-    <w:abstractNumId w:val="50"/>
+    <w:abstractNumId w:val="51"/>
   </w:num>
   <w:num w:numId="60" w16cid:durableId="801575668">
     <w:abstractNumId w:val="5"/>
   </w:num>
   <w:num w:numId="61" w16cid:durableId="530339944">
-    <w:abstractNumId w:val="58"/>
+    <w:abstractNumId w:val="59"/>
   </w:num>
   <w:num w:numId="62" w16cid:durableId="345178428">
     <w:abstractNumId w:val="7"/>
   </w:num>
   <w:num w:numId="63" w16cid:durableId="1606964920">
-    <w:abstractNumId w:val="22"/>
+    <w:abstractNumId w:val="23"/>
   </w:num>
   <w:num w:numId="64" w16cid:durableId="1437945300">
     <w:abstractNumId w:val="3"/>
   </w:num>
   <w:num w:numId="65" w16cid:durableId="908033791">
-    <w:abstractNumId w:val="46"/>
+    <w:abstractNumId w:val="47"/>
   </w:num>
   <w:num w:numId="66" w16cid:durableId="1102727676">
     <w:abstractNumId w:val="6"/>
+  </w:num>
+  <w:num w:numId="67" w16cid:durableId="640155888">
+    <w:abstractNumId w:val="18"/>
   </w:num>
 </w:numbering>
 </file>

</xml_diff>

<commit_message>
Plug in Serialize Dictionary add on.
</commit_message>
<xml_diff>
--- a/游戏机制大纲.docx
+++ b/游戏机制大纲.docx
@@ -1973,6 +1973,9 @@
           <w:ilvl w:val="0"/>
           <w:numId w:val="65"/>
         </w:numPr>
+        <w:pBdr>
+          <w:bottom w:val="single" w:sz="6" w:space="1" w:color="auto"/>
+        </w:pBdr>
         <w:autoSpaceDE w:val="0"/>
         <w:autoSpaceDN w:val="0"/>
         <w:adjustRightInd w:val="0"/>
@@ -2026,6 +2029,928 @@
     </w:p>
     <w:p>
       <w:pPr>
+        <w:autoSpaceDE w:val="0"/>
+        <w:autoSpaceDN w:val="0"/>
+        <w:adjustRightInd w:val="0"/>
+        <w:rPr>
+          <w:rFonts w:ascii="AppleSystemUIFont" w:hAnsi="AppleSystemUIFont" w:cs="AppleSystemUIFont"/>
+          <w:kern w:val="0"/>
+          <w:sz w:val="26"/>
+          <w:szCs w:val="26"/>
+        </w:rPr>
+      </w:pPr>
+    </w:p>
+    <w:p>
+      <w:pPr>
+        <w:autoSpaceDE w:val="0"/>
+        <w:autoSpaceDN w:val="0"/>
+        <w:adjustRightInd w:val="0"/>
+        <w:rPr>
+          <w:rFonts w:ascii="AppleSystemUIFont" w:hAnsi="AppleSystemUIFont" w:cs="AppleSystemUIFont"/>
+          <w:kern w:val="0"/>
+          <w:sz w:val="26"/>
+          <w:szCs w:val="26"/>
+        </w:rPr>
+      </w:pPr>
+      <w:r>
+        <w:rPr>
+          <w:rFonts w:ascii="AppleSystemUIFont" w:hAnsi="AppleSystemUIFont" w:cs="AppleSystemUIFont"/>
+          <w:kern w:val="0"/>
+          <w:sz w:val="26"/>
+          <w:szCs w:val="26"/>
+        </w:rPr>
+        <w:t>在设计一个复杂的行为树（</w:t>
+      </w:r>
+      <w:r>
+        <w:rPr>
+          <w:rFonts w:ascii="AppleSystemUIFont" w:hAnsi="AppleSystemUIFont" w:cs="AppleSystemUIFont"/>
+          <w:kern w:val="0"/>
+          <w:sz w:val="26"/>
+          <w:szCs w:val="26"/>
+        </w:rPr>
+        <w:t>Behavior Tree</w:t>
+      </w:r>
+      <w:r>
+        <w:rPr>
+          <w:rFonts w:ascii="AppleSystemUIFont" w:hAnsi="AppleSystemUIFont" w:cs="AppleSystemUIFont"/>
+          <w:kern w:val="0"/>
+          <w:sz w:val="26"/>
+          <w:szCs w:val="26"/>
+        </w:rPr>
+        <w:t>）来计算</w:t>
+      </w:r>
+      <w:r>
+        <w:rPr>
+          <w:rFonts w:ascii="AppleSystemUIFont" w:hAnsi="AppleSystemUIFont" w:cs="AppleSystemUIFont"/>
+          <w:kern w:val="0"/>
+          <w:sz w:val="26"/>
+          <w:szCs w:val="26"/>
+        </w:rPr>
+        <w:t>NPC</w:t>
+      </w:r>
+      <w:r>
+        <w:rPr>
+          <w:rFonts w:ascii="AppleSystemUIFont" w:hAnsi="AppleSystemUIFont" w:cs="AppleSystemUIFont"/>
+          <w:kern w:val="0"/>
+          <w:sz w:val="26"/>
+          <w:szCs w:val="26"/>
+        </w:rPr>
+        <w:t>的处境并作出相应选择时，您可能需要构建或使用多个类（</w:t>
+      </w:r>
+      <w:r>
+        <w:rPr>
+          <w:rFonts w:ascii="AppleSystemUIFont" w:hAnsi="AppleSystemUIFont" w:cs="AppleSystemUIFont"/>
+          <w:kern w:val="0"/>
+          <w:sz w:val="26"/>
+          <w:szCs w:val="26"/>
+        </w:rPr>
+        <w:t>class</w:t>
+      </w:r>
+      <w:r>
+        <w:rPr>
+          <w:rFonts w:ascii="AppleSystemUIFont" w:hAnsi="AppleSystemUIFont" w:cs="AppleSystemUIFont"/>
+          <w:kern w:val="0"/>
+          <w:sz w:val="26"/>
+          <w:szCs w:val="26"/>
+        </w:rPr>
+        <w:t>）。这些类将协同工作以处理决策逻辑、状态更新、环境分析等。以下是一些您可能需要的关键类：</w:t>
+      </w:r>
+    </w:p>
+    <w:p>
+      <w:pPr>
+        <w:numPr>
+          <w:ilvl w:val="0"/>
+          <w:numId w:val="68"/>
+        </w:numPr>
+        <w:autoSpaceDE w:val="0"/>
+        <w:autoSpaceDN w:val="0"/>
+        <w:adjustRightInd w:val="0"/>
+        <w:rPr>
+          <w:rFonts w:ascii="AppleSystemUIFont" w:hAnsi="AppleSystemUIFont" w:cs="AppleSystemUIFont"/>
+          <w:kern w:val="0"/>
+          <w:sz w:val="26"/>
+          <w:szCs w:val="26"/>
+        </w:rPr>
+      </w:pPr>
+      <w:r>
+        <w:rPr>
+          <w:rFonts w:ascii="AppleSystemUIFont" w:hAnsi="AppleSystemUIFont" w:cs="AppleSystemUIFont"/>
+          <w:b/>
+          <w:bCs/>
+          <w:kern w:val="0"/>
+          <w:sz w:val="26"/>
+          <w:szCs w:val="26"/>
+        </w:rPr>
+        <w:t>BehaviorTree</w:t>
+      </w:r>
+      <w:r>
+        <w:rPr>
+          <w:rFonts w:ascii="AppleSystemUIFont" w:hAnsi="AppleSystemUIFont" w:cs="AppleSystemUIFont"/>
+          <w:kern w:val="0"/>
+          <w:sz w:val="26"/>
+          <w:szCs w:val="26"/>
+        </w:rPr>
+        <w:t xml:space="preserve">: </w:t>
+      </w:r>
+      <w:r>
+        <w:rPr>
+          <w:rFonts w:ascii="AppleSystemUIFont" w:hAnsi="AppleSystemUIFont" w:cs="AppleSystemUIFont"/>
+          <w:kern w:val="0"/>
+          <w:sz w:val="26"/>
+          <w:szCs w:val="26"/>
+        </w:rPr>
+        <w:t>这是行为树的核心类，负责管理整个决策过程的执行。这个类可以控制节点的激活、遍历和决策结果。</w:t>
+      </w:r>
+    </w:p>
+    <w:p>
+      <w:pPr>
+        <w:numPr>
+          <w:ilvl w:val="0"/>
+          <w:numId w:val="68"/>
+        </w:numPr>
+        <w:autoSpaceDE w:val="0"/>
+        <w:autoSpaceDN w:val="0"/>
+        <w:adjustRightInd w:val="0"/>
+        <w:rPr>
+          <w:rFonts w:ascii="AppleSystemUIFont" w:hAnsi="AppleSystemUIFont" w:cs="AppleSystemUIFont"/>
+          <w:kern w:val="0"/>
+          <w:sz w:val="26"/>
+          <w:szCs w:val="26"/>
+        </w:rPr>
+      </w:pPr>
+      <w:r>
+        <w:rPr>
+          <w:rFonts w:ascii="AppleSystemUIFont" w:hAnsi="AppleSystemUIFont" w:cs="AppleSystemUIFont"/>
+          <w:b/>
+          <w:bCs/>
+          <w:kern w:val="0"/>
+          <w:sz w:val="26"/>
+          <w:szCs w:val="26"/>
+        </w:rPr>
+        <w:t>TreeNode</w:t>
+      </w:r>
+      <w:r>
+        <w:rPr>
+          <w:rFonts w:ascii="AppleSystemUIFont" w:hAnsi="AppleSystemUIFont" w:cs="AppleSystemUIFont"/>
+          <w:kern w:val="0"/>
+          <w:sz w:val="26"/>
+          <w:szCs w:val="26"/>
+        </w:rPr>
+        <w:t xml:space="preserve">: </w:t>
+      </w:r>
+      <w:r>
+        <w:rPr>
+          <w:rFonts w:ascii="AppleSystemUIFont" w:hAnsi="AppleSystemUIFont" w:cs="AppleSystemUIFont"/>
+          <w:kern w:val="0"/>
+          <w:sz w:val="26"/>
+          <w:szCs w:val="26"/>
+        </w:rPr>
+        <w:t>行为树的基础构建块，所有行为树节点的基类。</w:t>
+      </w:r>
+      <w:r>
+        <w:rPr>
+          <w:rFonts w:ascii="AppleSystemUIFont" w:hAnsi="AppleSystemUIFont" w:cs="AppleSystemUIFont"/>
+          <w:kern w:val="0"/>
+          <w:sz w:val="26"/>
+          <w:szCs w:val="26"/>
+        </w:rPr>
+        <w:t>TreeNode</w:t>
+      </w:r>
+      <w:r>
+        <w:rPr>
+          <w:rFonts w:ascii="AppleSystemUIFont" w:hAnsi="AppleSystemUIFont" w:cs="AppleSystemUIFont"/>
+          <w:kern w:val="0"/>
+          <w:sz w:val="26"/>
+          <w:szCs w:val="26"/>
+        </w:rPr>
+        <w:t>可以有多个子类，如</w:t>
+      </w:r>
+      <w:r>
+        <w:rPr>
+          <w:rFonts w:ascii="AppleSystemUIFont" w:hAnsi="AppleSystemUIFont" w:cs="AppleSystemUIFont"/>
+          <w:kern w:val="0"/>
+          <w:sz w:val="26"/>
+          <w:szCs w:val="26"/>
+        </w:rPr>
+        <w:t>ActionNode</w:t>
+      </w:r>
+      <w:r>
+        <w:rPr>
+          <w:rFonts w:ascii="AppleSystemUIFont" w:hAnsi="AppleSystemUIFont" w:cs="AppleSystemUIFont"/>
+          <w:kern w:val="0"/>
+          <w:sz w:val="26"/>
+          <w:szCs w:val="26"/>
+        </w:rPr>
+        <w:t>、</w:t>
+      </w:r>
+      <w:r>
+        <w:rPr>
+          <w:rFonts w:ascii="AppleSystemUIFont" w:hAnsi="AppleSystemUIFont" w:cs="AppleSystemUIFont"/>
+          <w:kern w:val="0"/>
+          <w:sz w:val="26"/>
+          <w:szCs w:val="26"/>
+        </w:rPr>
+        <w:t>ConditionNode</w:t>
+      </w:r>
+      <w:r>
+        <w:rPr>
+          <w:rFonts w:ascii="AppleSystemUIFont" w:hAnsi="AppleSystemUIFont" w:cs="AppleSystemUIFont"/>
+          <w:kern w:val="0"/>
+          <w:sz w:val="26"/>
+          <w:szCs w:val="26"/>
+        </w:rPr>
+        <w:t>、</w:t>
+      </w:r>
+      <w:r>
+        <w:rPr>
+          <w:rFonts w:ascii="AppleSystemUIFont" w:hAnsi="AppleSystemUIFont" w:cs="AppleSystemUIFont"/>
+          <w:kern w:val="0"/>
+          <w:sz w:val="26"/>
+          <w:szCs w:val="26"/>
+        </w:rPr>
+        <w:t>SequenceNode</w:t>
+      </w:r>
+      <w:r>
+        <w:rPr>
+          <w:rFonts w:ascii="AppleSystemUIFont" w:hAnsi="AppleSystemUIFont" w:cs="AppleSystemUIFont"/>
+          <w:kern w:val="0"/>
+          <w:sz w:val="26"/>
+          <w:szCs w:val="26"/>
+        </w:rPr>
+        <w:t>、</w:t>
+      </w:r>
+      <w:r>
+        <w:rPr>
+          <w:rFonts w:ascii="AppleSystemUIFont" w:hAnsi="AppleSystemUIFont" w:cs="AppleSystemUIFont"/>
+          <w:kern w:val="0"/>
+          <w:sz w:val="26"/>
+          <w:szCs w:val="26"/>
+        </w:rPr>
+        <w:t>SelectorNode</w:t>
+      </w:r>
+      <w:r>
+        <w:rPr>
+          <w:rFonts w:ascii="AppleSystemUIFont" w:hAnsi="AppleSystemUIFont" w:cs="AppleSystemUIFont"/>
+          <w:kern w:val="0"/>
+          <w:sz w:val="26"/>
+          <w:szCs w:val="26"/>
+        </w:rPr>
+        <w:t>等。</w:t>
+      </w:r>
+    </w:p>
+    <w:p>
+      <w:pPr>
+        <w:numPr>
+          <w:ilvl w:val="1"/>
+          <w:numId w:val="68"/>
+        </w:numPr>
+        <w:autoSpaceDE w:val="0"/>
+        <w:autoSpaceDN w:val="0"/>
+        <w:adjustRightInd w:val="0"/>
+        <w:rPr>
+          <w:rFonts w:ascii="AppleSystemUIFont" w:hAnsi="AppleSystemUIFont" w:cs="AppleSystemUIFont"/>
+          <w:kern w:val="0"/>
+          <w:sz w:val="26"/>
+          <w:szCs w:val="26"/>
+        </w:rPr>
+      </w:pPr>
+      <w:r>
+        <w:rPr>
+          <w:rFonts w:ascii="AppleSystemUIFont" w:hAnsi="AppleSystemUIFont" w:cs="AppleSystemUIFont"/>
+          <w:b/>
+          <w:bCs/>
+          <w:kern w:val="0"/>
+          <w:sz w:val="26"/>
+          <w:szCs w:val="26"/>
+        </w:rPr>
+        <w:t>ActionNode (Task)</w:t>
+      </w:r>
+      <w:r>
+        <w:rPr>
+          <w:rFonts w:ascii="AppleSystemUIFont" w:hAnsi="AppleSystemUIFont" w:cs="AppleSystemUIFont"/>
+          <w:kern w:val="0"/>
+          <w:sz w:val="26"/>
+          <w:szCs w:val="26"/>
+        </w:rPr>
+        <w:t xml:space="preserve">: </w:t>
+      </w:r>
+      <w:r>
+        <w:rPr>
+          <w:rFonts w:ascii="AppleSystemUIFont" w:hAnsi="AppleSystemUIFont" w:cs="AppleSystemUIFont"/>
+          <w:kern w:val="0"/>
+          <w:sz w:val="26"/>
+          <w:szCs w:val="26"/>
+        </w:rPr>
+        <w:t>执行具体的行动或任务，例如</w:t>
+      </w:r>
+      <w:r>
+        <w:rPr>
+          <w:rFonts w:ascii="AppleSystemUIFont" w:hAnsi="AppleSystemUIFont" w:cs="AppleSystemUIFont"/>
+          <w:kern w:val="0"/>
+          <w:sz w:val="26"/>
+          <w:szCs w:val="26"/>
+        </w:rPr>
+        <w:t>“</w:t>
+      </w:r>
+      <w:r>
+        <w:rPr>
+          <w:rFonts w:ascii="AppleSystemUIFont" w:hAnsi="AppleSystemUIFont" w:cs="AppleSystemUIFont"/>
+          <w:kern w:val="0"/>
+          <w:sz w:val="26"/>
+          <w:szCs w:val="26"/>
+        </w:rPr>
+        <w:t>移动到某地</w:t>
+      </w:r>
+      <w:r>
+        <w:rPr>
+          <w:rFonts w:ascii="AppleSystemUIFont" w:hAnsi="AppleSystemUIFont" w:cs="AppleSystemUIFont"/>
+          <w:kern w:val="0"/>
+          <w:sz w:val="26"/>
+          <w:szCs w:val="26"/>
+        </w:rPr>
+        <w:t>”</w:t>
+      </w:r>
+      <w:r>
+        <w:rPr>
+          <w:rFonts w:ascii="AppleSystemUIFont" w:hAnsi="AppleSystemUIFont" w:cs="AppleSystemUIFont"/>
+          <w:kern w:val="0"/>
+          <w:sz w:val="26"/>
+          <w:szCs w:val="26"/>
+        </w:rPr>
+        <w:t>、</w:t>
+      </w:r>
+      <w:r>
+        <w:rPr>
+          <w:rFonts w:ascii="AppleSystemUIFont" w:hAnsi="AppleSystemUIFont" w:cs="AppleSystemUIFont"/>
+          <w:kern w:val="0"/>
+          <w:sz w:val="26"/>
+          <w:szCs w:val="26"/>
+        </w:rPr>
+        <w:t>“</w:t>
+      </w:r>
+      <w:r>
+        <w:rPr>
+          <w:rFonts w:ascii="AppleSystemUIFont" w:hAnsi="AppleSystemUIFont" w:cs="AppleSystemUIFont"/>
+          <w:kern w:val="0"/>
+          <w:sz w:val="26"/>
+          <w:szCs w:val="26"/>
+        </w:rPr>
+        <w:t>发起对话</w:t>
+      </w:r>
+      <w:r>
+        <w:rPr>
+          <w:rFonts w:ascii="AppleSystemUIFont" w:hAnsi="AppleSystemUIFont" w:cs="AppleSystemUIFont"/>
+          <w:kern w:val="0"/>
+          <w:sz w:val="26"/>
+          <w:szCs w:val="26"/>
+        </w:rPr>
+        <w:t>”</w:t>
+      </w:r>
+      <w:r>
+        <w:rPr>
+          <w:rFonts w:ascii="AppleSystemUIFont" w:hAnsi="AppleSystemUIFont" w:cs="AppleSystemUIFont"/>
+          <w:kern w:val="0"/>
+          <w:sz w:val="26"/>
+          <w:szCs w:val="26"/>
+        </w:rPr>
+        <w:t>等。</w:t>
+      </w:r>
+    </w:p>
+    <w:p>
+      <w:pPr>
+        <w:numPr>
+          <w:ilvl w:val="1"/>
+          <w:numId w:val="68"/>
+        </w:numPr>
+        <w:autoSpaceDE w:val="0"/>
+        <w:autoSpaceDN w:val="0"/>
+        <w:adjustRightInd w:val="0"/>
+        <w:rPr>
+          <w:rFonts w:ascii="AppleSystemUIFont" w:hAnsi="AppleSystemUIFont" w:cs="AppleSystemUIFont"/>
+          <w:kern w:val="0"/>
+          <w:sz w:val="26"/>
+          <w:szCs w:val="26"/>
+        </w:rPr>
+      </w:pPr>
+      <w:r>
+        <w:rPr>
+          <w:rFonts w:ascii="AppleSystemUIFont" w:hAnsi="AppleSystemUIFont" w:cs="AppleSystemUIFont"/>
+          <w:b/>
+          <w:bCs/>
+          <w:kern w:val="0"/>
+          <w:sz w:val="26"/>
+          <w:szCs w:val="26"/>
+        </w:rPr>
+        <w:t>ConditionNode</w:t>
+      </w:r>
+      <w:r>
+        <w:rPr>
+          <w:rFonts w:ascii="AppleSystemUIFont" w:hAnsi="AppleSystemUIFont" w:cs="AppleSystemUIFont"/>
+          <w:kern w:val="0"/>
+          <w:sz w:val="26"/>
+          <w:szCs w:val="26"/>
+        </w:rPr>
+        <w:t xml:space="preserve">: </w:t>
+      </w:r>
+      <w:r>
+        <w:rPr>
+          <w:rFonts w:ascii="AppleSystemUIFont" w:hAnsi="AppleSystemUIFont" w:cs="AppleSystemUIFont"/>
+          <w:kern w:val="0"/>
+          <w:sz w:val="26"/>
+          <w:szCs w:val="26"/>
+        </w:rPr>
+        <w:t>检查某个条件是否满足，例如</w:t>
+      </w:r>
+      <w:r>
+        <w:rPr>
+          <w:rFonts w:ascii="AppleSystemUIFont" w:hAnsi="AppleSystemUIFont" w:cs="AppleSystemUIFont"/>
+          <w:kern w:val="0"/>
+          <w:sz w:val="26"/>
+          <w:szCs w:val="26"/>
+        </w:rPr>
+        <w:t>NPC</w:t>
+      </w:r>
+      <w:r>
+        <w:rPr>
+          <w:rFonts w:ascii="AppleSystemUIFont" w:hAnsi="AppleSystemUIFont" w:cs="AppleSystemUIFont"/>
+          <w:kern w:val="0"/>
+          <w:sz w:val="26"/>
+          <w:szCs w:val="26"/>
+        </w:rPr>
+        <w:t>的健康状况、资源数量、玩家的接近性等。</w:t>
+      </w:r>
+    </w:p>
+    <w:p>
+      <w:pPr>
+        <w:numPr>
+          <w:ilvl w:val="1"/>
+          <w:numId w:val="68"/>
+        </w:numPr>
+        <w:autoSpaceDE w:val="0"/>
+        <w:autoSpaceDN w:val="0"/>
+        <w:adjustRightInd w:val="0"/>
+        <w:rPr>
+          <w:rFonts w:ascii="AppleSystemUIFont" w:hAnsi="AppleSystemUIFont" w:cs="AppleSystemUIFont"/>
+          <w:kern w:val="0"/>
+          <w:sz w:val="26"/>
+          <w:szCs w:val="26"/>
+        </w:rPr>
+      </w:pPr>
+      <w:r>
+        <w:rPr>
+          <w:rFonts w:ascii="AppleSystemUIFont" w:hAnsi="AppleSystemUIFont" w:cs="AppleSystemUIFont"/>
+          <w:b/>
+          <w:bCs/>
+          <w:kern w:val="0"/>
+          <w:sz w:val="26"/>
+          <w:szCs w:val="26"/>
+        </w:rPr>
+        <w:t>SequenceNode</w:t>
+      </w:r>
+      <w:r>
+        <w:rPr>
+          <w:rFonts w:ascii="AppleSystemUIFont" w:hAnsi="AppleSystemUIFont" w:cs="AppleSystemUIFont"/>
+          <w:kern w:val="0"/>
+          <w:sz w:val="26"/>
+          <w:szCs w:val="26"/>
+        </w:rPr>
+        <w:t xml:space="preserve">: </w:t>
+      </w:r>
+      <w:r>
+        <w:rPr>
+          <w:rFonts w:ascii="AppleSystemUIFont" w:hAnsi="AppleSystemUIFont" w:cs="AppleSystemUIFont"/>
+          <w:kern w:val="0"/>
+          <w:sz w:val="26"/>
+          <w:szCs w:val="26"/>
+        </w:rPr>
+        <w:t>顺序执行子节点，直到一个子节点失败或者所有子节点成功。</w:t>
+      </w:r>
+    </w:p>
+    <w:p>
+      <w:pPr>
+        <w:numPr>
+          <w:ilvl w:val="1"/>
+          <w:numId w:val="68"/>
+        </w:numPr>
+        <w:autoSpaceDE w:val="0"/>
+        <w:autoSpaceDN w:val="0"/>
+        <w:adjustRightInd w:val="0"/>
+        <w:rPr>
+          <w:rFonts w:ascii="AppleSystemUIFont" w:hAnsi="AppleSystemUIFont" w:cs="AppleSystemUIFont"/>
+          <w:kern w:val="0"/>
+          <w:sz w:val="26"/>
+          <w:szCs w:val="26"/>
+        </w:rPr>
+      </w:pPr>
+      <w:r>
+        <w:rPr>
+          <w:rFonts w:ascii="AppleSystemUIFont" w:hAnsi="AppleSystemUIFont" w:cs="AppleSystemUIFont"/>
+          <w:b/>
+          <w:bCs/>
+          <w:kern w:val="0"/>
+          <w:sz w:val="26"/>
+          <w:szCs w:val="26"/>
+        </w:rPr>
+        <w:t>SelectorNode (Decision)</w:t>
+      </w:r>
+      <w:r>
+        <w:rPr>
+          <w:rFonts w:ascii="AppleSystemUIFont" w:hAnsi="AppleSystemUIFont" w:cs="AppleSystemUIFont"/>
+          <w:kern w:val="0"/>
+          <w:sz w:val="26"/>
+          <w:szCs w:val="26"/>
+        </w:rPr>
+        <w:t xml:space="preserve">: </w:t>
+      </w:r>
+      <w:r>
+        <w:rPr>
+          <w:rFonts w:ascii="AppleSystemUIFont" w:hAnsi="AppleSystemUIFont" w:cs="AppleSystemUIFont"/>
+          <w:kern w:val="0"/>
+          <w:sz w:val="26"/>
+          <w:szCs w:val="26"/>
+        </w:rPr>
+        <w:t>选择子节点来执行，直到一个子节点成功或者所有子节点失败。</w:t>
+      </w:r>
+    </w:p>
+    <w:p>
+      <w:pPr>
+        <w:numPr>
+          <w:ilvl w:val="0"/>
+          <w:numId w:val="68"/>
+        </w:numPr>
+        <w:autoSpaceDE w:val="0"/>
+        <w:autoSpaceDN w:val="0"/>
+        <w:adjustRightInd w:val="0"/>
+        <w:rPr>
+          <w:rFonts w:ascii="AppleSystemUIFont" w:hAnsi="AppleSystemUIFont" w:cs="AppleSystemUIFont"/>
+          <w:kern w:val="0"/>
+          <w:sz w:val="26"/>
+          <w:szCs w:val="26"/>
+        </w:rPr>
+      </w:pPr>
+      <w:r>
+        <w:rPr>
+          <w:rFonts w:ascii="AppleSystemUIFont" w:hAnsi="AppleSystemUIFont" w:cs="AppleSystemUIFont"/>
+          <w:b/>
+          <w:bCs/>
+          <w:kern w:val="0"/>
+          <w:sz w:val="26"/>
+          <w:szCs w:val="26"/>
+        </w:rPr>
+        <w:t>Blackboard</w:t>
+      </w:r>
+      <w:r>
+        <w:rPr>
+          <w:rFonts w:ascii="AppleSystemUIFont" w:hAnsi="AppleSystemUIFont" w:cs="AppleSystemUIFont"/>
+          <w:kern w:val="0"/>
+          <w:sz w:val="26"/>
+          <w:szCs w:val="26"/>
+        </w:rPr>
+        <w:t xml:space="preserve">: </w:t>
+      </w:r>
+      <w:r>
+        <w:rPr>
+          <w:rFonts w:ascii="AppleSystemUIFont" w:hAnsi="AppleSystemUIFont" w:cs="AppleSystemUIFont"/>
+          <w:kern w:val="0"/>
+          <w:sz w:val="26"/>
+          <w:szCs w:val="26"/>
+        </w:rPr>
+        <w:t>用于存储</w:t>
+      </w:r>
+      <w:r>
+        <w:rPr>
+          <w:rFonts w:ascii="AppleSystemUIFont" w:hAnsi="AppleSystemUIFont" w:cs="AppleSystemUIFont"/>
+          <w:kern w:val="0"/>
+          <w:sz w:val="26"/>
+          <w:szCs w:val="26"/>
+        </w:rPr>
+        <w:t>NPC</w:t>
+      </w:r>
+      <w:r>
+        <w:rPr>
+          <w:rFonts w:ascii="AppleSystemUIFont" w:hAnsi="AppleSystemUIFont" w:cs="AppleSystemUIFont"/>
+          <w:kern w:val="0"/>
+          <w:sz w:val="26"/>
+          <w:szCs w:val="26"/>
+        </w:rPr>
+        <w:t>的状态信息和环境数据的类。</w:t>
+      </w:r>
+      <w:r>
+        <w:rPr>
+          <w:rFonts w:ascii="AppleSystemUIFont" w:hAnsi="AppleSystemUIFont" w:cs="AppleSystemUIFont"/>
+          <w:kern w:val="0"/>
+          <w:sz w:val="26"/>
+          <w:szCs w:val="26"/>
+        </w:rPr>
+        <w:t>Blackboard</w:t>
+      </w:r>
+      <w:r>
+        <w:rPr>
+          <w:rFonts w:ascii="AppleSystemUIFont" w:hAnsi="AppleSystemUIFont" w:cs="AppleSystemUIFont"/>
+          <w:kern w:val="0"/>
+          <w:sz w:val="26"/>
+          <w:szCs w:val="26"/>
+        </w:rPr>
+        <w:t>允许行为树节点访问和修改</w:t>
+      </w:r>
+      <w:r>
+        <w:rPr>
+          <w:rFonts w:ascii="AppleSystemUIFont" w:hAnsi="AppleSystemUIFont" w:cs="AppleSystemUIFont"/>
+          <w:kern w:val="0"/>
+          <w:sz w:val="26"/>
+          <w:szCs w:val="26"/>
+        </w:rPr>
+        <w:t>NPC</w:t>
+      </w:r>
+      <w:r>
+        <w:rPr>
+          <w:rFonts w:ascii="AppleSystemUIFont" w:hAnsi="AppleSystemUIFont" w:cs="AppleSystemUIFont"/>
+          <w:kern w:val="0"/>
+          <w:sz w:val="26"/>
+          <w:szCs w:val="26"/>
+        </w:rPr>
+        <w:t>的内部状态和外部环境信息。</w:t>
+      </w:r>
+    </w:p>
+    <w:p>
+      <w:pPr>
+        <w:numPr>
+          <w:ilvl w:val="0"/>
+          <w:numId w:val="68"/>
+        </w:numPr>
+        <w:autoSpaceDE w:val="0"/>
+        <w:autoSpaceDN w:val="0"/>
+        <w:adjustRightInd w:val="0"/>
+        <w:rPr>
+          <w:rFonts w:ascii="AppleSystemUIFont" w:hAnsi="AppleSystemUIFont" w:cs="AppleSystemUIFont"/>
+          <w:kern w:val="0"/>
+          <w:sz w:val="26"/>
+          <w:szCs w:val="26"/>
+        </w:rPr>
+      </w:pPr>
+      <w:r>
+        <w:rPr>
+          <w:rFonts w:ascii="AppleSystemUIFont" w:hAnsi="AppleSystemUIFont" w:cs="AppleSystemUIFont"/>
+          <w:b/>
+          <w:bCs/>
+          <w:kern w:val="0"/>
+          <w:sz w:val="26"/>
+          <w:szCs w:val="26"/>
+        </w:rPr>
+        <w:t>EnvironmentContext</w:t>
+      </w:r>
+      <w:r>
+        <w:rPr>
+          <w:rFonts w:ascii="AppleSystemUIFont" w:hAnsi="AppleSystemUIFont" w:cs="AppleSystemUIFont"/>
+          <w:kern w:val="0"/>
+          <w:sz w:val="26"/>
+          <w:szCs w:val="26"/>
+        </w:rPr>
+        <w:t xml:space="preserve">: </w:t>
+      </w:r>
+      <w:r>
+        <w:rPr>
+          <w:rFonts w:ascii="AppleSystemUIFont" w:hAnsi="AppleSystemUIFont" w:cs="AppleSystemUIFont"/>
+          <w:kern w:val="0"/>
+          <w:sz w:val="26"/>
+          <w:szCs w:val="26"/>
+        </w:rPr>
+        <w:t>这个类负责收集和更新</w:t>
+      </w:r>
+      <w:r>
+        <w:rPr>
+          <w:rFonts w:ascii="AppleSystemUIFont" w:hAnsi="AppleSystemUIFont" w:cs="AppleSystemUIFont"/>
+          <w:kern w:val="0"/>
+          <w:sz w:val="26"/>
+          <w:szCs w:val="26"/>
+        </w:rPr>
+        <w:t>NPC</w:t>
+      </w:r>
+      <w:r>
+        <w:rPr>
+          <w:rFonts w:ascii="AppleSystemUIFont" w:hAnsi="AppleSystemUIFont" w:cs="AppleSystemUIFont"/>
+          <w:kern w:val="0"/>
+          <w:sz w:val="26"/>
+          <w:szCs w:val="26"/>
+        </w:rPr>
+        <w:t>周围环境的信息，例如周围的敌人、资源位置、危险区域等。</w:t>
+      </w:r>
+    </w:p>
+    <w:p>
+      <w:pPr>
+        <w:numPr>
+          <w:ilvl w:val="0"/>
+          <w:numId w:val="68"/>
+        </w:numPr>
+        <w:autoSpaceDE w:val="0"/>
+        <w:autoSpaceDN w:val="0"/>
+        <w:adjustRightInd w:val="0"/>
+        <w:rPr>
+          <w:rFonts w:ascii="AppleSystemUIFont" w:hAnsi="AppleSystemUIFont" w:cs="AppleSystemUIFont"/>
+          <w:kern w:val="0"/>
+          <w:sz w:val="26"/>
+          <w:szCs w:val="26"/>
+        </w:rPr>
+      </w:pPr>
+      <w:r>
+        <w:rPr>
+          <w:rFonts w:ascii="AppleSystemUIFont" w:hAnsi="AppleSystemUIFont" w:cs="AppleSystemUIFont"/>
+          <w:b/>
+          <w:bCs/>
+          <w:kern w:val="0"/>
+          <w:sz w:val="26"/>
+          <w:szCs w:val="26"/>
+        </w:rPr>
+        <w:t>NPC</w:t>
+      </w:r>
+      <w:r>
+        <w:rPr>
+          <w:rFonts w:ascii="AppleSystemUIFont" w:hAnsi="AppleSystemUIFont" w:cs="AppleSystemUIFont"/>
+          <w:kern w:val="0"/>
+          <w:sz w:val="26"/>
+          <w:szCs w:val="26"/>
+        </w:rPr>
+        <w:t xml:space="preserve">: </w:t>
+      </w:r>
+      <w:r>
+        <w:rPr>
+          <w:rFonts w:ascii="AppleSystemUIFont" w:hAnsi="AppleSystemUIFont" w:cs="AppleSystemUIFont"/>
+          <w:kern w:val="0"/>
+          <w:sz w:val="26"/>
+          <w:szCs w:val="26"/>
+        </w:rPr>
+        <w:t>这是代表</w:t>
+      </w:r>
+      <w:r>
+        <w:rPr>
+          <w:rFonts w:ascii="AppleSystemUIFont" w:hAnsi="AppleSystemUIFont" w:cs="AppleSystemUIFont"/>
+          <w:kern w:val="0"/>
+          <w:sz w:val="26"/>
+          <w:szCs w:val="26"/>
+        </w:rPr>
+        <w:t>NPC</w:t>
+      </w:r>
+      <w:r>
+        <w:rPr>
+          <w:rFonts w:ascii="AppleSystemUIFont" w:hAnsi="AppleSystemUIFont" w:cs="AppleSystemUIFont"/>
+          <w:kern w:val="0"/>
+          <w:sz w:val="26"/>
+          <w:szCs w:val="26"/>
+        </w:rPr>
+        <w:t>自身的类，包含</w:t>
+      </w:r>
+      <w:r>
+        <w:rPr>
+          <w:rFonts w:ascii="AppleSystemUIFont" w:hAnsi="AppleSystemUIFont" w:cs="AppleSystemUIFont"/>
+          <w:kern w:val="0"/>
+          <w:sz w:val="26"/>
+          <w:szCs w:val="26"/>
+        </w:rPr>
+        <w:t>NPC</w:t>
+      </w:r>
+      <w:r>
+        <w:rPr>
+          <w:rFonts w:ascii="AppleSystemUIFont" w:hAnsi="AppleSystemUIFont" w:cs="AppleSystemUIFont"/>
+          <w:kern w:val="0"/>
+          <w:sz w:val="26"/>
+          <w:szCs w:val="26"/>
+        </w:rPr>
+        <w:t>的基础属性（如健康、能力、资源等）和行为逻辑。</w:t>
+      </w:r>
+      <w:r>
+        <w:rPr>
+          <w:rFonts w:ascii="AppleSystemUIFont" w:hAnsi="AppleSystemUIFont" w:cs="AppleSystemUIFont"/>
+          <w:kern w:val="0"/>
+          <w:sz w:val="26"/>
+          <w:szCs w:val="26"/>
+        </w:rPr>
+        <w:t>NPC</w:t>
+      </w:r>
+      <w:r>
+        <w:rPr>
+          <w:rFonts w:ascii="AppleSystemUIFont" w:hAnsi="AppleSystemUIFont" w:cs="AppleSystemUIFont"/>
+          <w:kern w:val="0"/>
+          <w:sz w:val="26"/>
+          <w:szCs w:val="26"/>
+        </w:rPr>
+        <w:t>类可能会包含一个</w:t>
+      </w:r>
+      <w:r>
+        <w:rPr>
+          <w:rFonts w:ascii="AppleSystemUIFont" w:hAnsi="AppleSystemUIFont" w:cs="AppleSystemUIFont"/>
+          <w:kern w:val="0"/>
+          <w:sz w:val="26"/>
+          <w:szCs w:val="26"/>
+        </w:rPr>
+        <w:t>BehaviorTree</w:t>
+      </w:r>
+      <w:r>
+        <w:rPr>
+          <w:rFonts w:ascii="AppleSystemUIFont" w:hAnsi="AppleSystemUIFont" w:cs="AppleSystemUIFont"/>
+          <w:kern w:val="0"/>
+          <w:sz w:val="26"/>
+          <w:szCs w:val="26"/>
+        </w:rPr>
+        <w:t>实例和一个</w:t>
+      </w:r>
+      <w:r>
+        <w:rPr>
+          <w:rFonts w:ascii="AppleSystemUIFont" w:hAnsi="AppleSystemUIFont" w:cs="AppleSystemUIFont"/>
+          <w:kern w:val="0"/>
+          <w:sz w:val="26"/>
+          <w:szCs w:val="26"/>
+        </w:rPr>
+        <w:t>Blackboard</w:t>
+      </w:r>
+      <w:r>
+        <w:rPr>
+          <w:rFonts w:ascii="AppleSystemUIFont" w:hAnsi="AppleSystemUIFont" w:cs="AppleSystemUIFont"/>
+          <w:kern w:val="0"/>
+          <w:sz w:val="26"/>
+          <w:szCs w:val="26"/>
+        </w:rPr>
+        <w:t>实例。</w:t>
+      </w:r>
+    </w:p>
+    <w:p>
+      <w:pPr>
+        <w:numPr>
+          <w:ilvl w:val="0"/>
+          <w:numId w:val="68"/>
+        </w:numPr>
+        <w:autoSpaceDE w:val="0"/>
+        <w:autoSpaceDN w:val="0"/>
+        <w:adjustRightInd w:val="0"/>
+        <w:rPr>
+          <w:rFonts w:ascii="AppleSystemUIFont" w:hAnsi="AppleSystemUIFont" w:cs="AppleSystemUIFont"/>
+          <w:kern w:val="0"/>
+          <w:sz w:val="26"/>
+          <w:szCs w:val="26"/>
+        </w:rPr>
+      </w:pPr>
+      <w:r>
+        <w:rPr>
+          <w:rFonts w:ascii="AppleSystemUIFont" w:hAnsi="AppleSystemUIFont" w:cs="AppleSystemUIFont"/>
+          <w:b/>
+          <w:bCs/>
+          <w:kern w:val="0"/>
+          <w:sz w:val="26"/>
+          <w:szCs w:val="26"/>
+        </w:rPr>
+        <w:t>UtilityFunctions</w:t>
+      </w:r>
+      <w:r>
+        <w:rPr>
+          <w:rFonts w:ascii="AppleSystemUIFont" w:hAnsi="AppleSystemUIFont" w:cs="AppleSystemUIFont"/>
+          <w:kern w:val="0"/>
+          <w:sz w:val="26"/>
+          <w:szCs w:val="26"/>
+        </w:rPr>
+        <w:t xml:space="preserve">: </w:t>
+      </w:r>
+      <w:r>
+        <w:rPr>
+          <w:rFonts w:ascii="AppleSystemUIFont" w:hAnsi="AppleSystemUIFont" w:cs="AppleSystemUIFont"/>
+          <w:kern w:val="0"/>
+          <w:sz w:val="26"/>
+          <w:szCs w:val="26"/>
+        </w:rPr>
+        <w:t>用于评估和比较不同行动方案的效益，帮助</w:t>
+      </w:r>
+      <w:r>
+        <w:rPr>
+          <w:rFonts w:ascii="AppleSystemUIFont" w:hAnsi="AppleSystemUIFont" w:cs="AppleSystemUIFont"/>
+          <w:kern w:val="0"/>
+          <w:sz w:val="26"/>
+          <w:szCs w:val="26"/>
+        </w:rPr>
+        <w:t>NPC</w:t>
+      </w:r>
+      <w:r>
+        <w:rPr>
+          <w:rFonts w:ascii="AppleSystemUIFont" w:hAnsi="AppleSystemUIFont" w:cs="AppleSystemUIFont"/>
+          <w:kern w:val="0"/>
+          <w:sz w:val="26"/>
+          <w:szCs w:val="26"/>
+        </w:rPr>
+        <w:t>选择最佳行动。</w:t>
+      </w:r>
+    </w:p>
+    <w:p>
+      <w:pPr>
+        <w:autoSpaceDE w:val="0"/>
+        <w:autoSpaceDN w:val="0"/>
+        <w:adjustRightInd w:val="0"/>
+        <w:rPr>
+          <w:rFonts w:ascii="AppleSystemUIFont" w:hAnsi="AppleSystemUIFont" w:cs="AppleSystemUIFont" w:hint="eastAsia"/>
+          <w:kern w:val="0"/>
+          <w:sz w:val="26"/>
+          <w:szCs w:val="26"/>
+        </w:rPr>
+      </w:pPr>
+    </w:p>
+    <w:p>
+      <w:pPr>
         <w:pBdr>
           <w:bottom w:val="single" w:sz="6" w:space="1" w:color="auto"/>
         </w:pBdr>
@@ -2036,6 +2961,58 @@
         <w:pBdr>
           <w:bottom w:val="single" w:sz="6" w:space="1" w:color="auto"/>
         </w:pBdr>
+      </w:pPr>
+    </w:p>
+    <w:p>
+      <w:pPr>
+        <w:pBdr>
+          <w:bottom w:val="single" w:sz="6" w:space="1" w:color="auto"/>
+        </w:pBdr>
+      </w:pPr>
+    </w:p>
+    <w:p>
+      <w:pPr>
+        <w:pBdr>
+          <w:bottom w:val="single" w:sz="6" w:space="1" w:color="auto"/>
+        </w:pBdr>
+      </w:pPr>
+    </w:p>
+    <w:p>
+      <w:pPr>
+        <w:pBdr>
+          <w:bottom w:val="single" w:sz="6" w:space="1" w:color="auto"/>
+        </w:pBdr>
+      </w:pPr>
+    </w:p>
+    <w:p>
+      <w:pPr>
+        <w:pBdr>
+          <w:bottom w:val="single" w:sz="6" w:space="1" w:color="auto"/>
+        </w:pBdr>
+      </w:pPr>
+    </w:p>
+    <w:p>
+      <w:pPr>
+        <w:pBdr>
+          <w:bottom w:val="single" w:sz="6" w:space="1" w:color="auto"/>
+        </w:pBdr>
+      </w:pPr>
+    </w:p>
+    <w:p>
+      <w:pPr>
+        <w:pBdr>
+          <w:bottom w:val="single" w:sz="6" w:space="1" w:color="auto"/>
+        </w:pBdr>
+      </w:pPr>
+    </w:p>
+    <w:p>
+      <w:pPr>
+        <w:pBdr>
+          <w:bottom w:val="single" w:sz="6" w:space="1" w:color="auto"/>
+        </w:pBdr>
+        <w:rPr>
+          <w:rFonts w:hint="eastAsia"/>
+        </w:rPr>
       </w:pPr>
     </w:p>
     <w:p>
@@ -2564,7 +3541,6 @@
           <w:b/>
           <w:bCs/>
         </w:rPr>
-        <w:lastRenderedPageBreak/>
         <w:t>目标</w:t>
       </w:r>
       <w:r>
@@ -2607,6 +3583,7 @@
           <w:b/>
           <w:bCs/>
         </w:rPr>
+        <w:lastRenderedPageBreak/>
         <w:t>可展示成果</w:t>
       </w:r>
       <w:r>
@@ -2771,7 +3748,13 @@
         <w:t>：一个经过初步测试和调整的游戏原型，准备进行公开测试。</w:t>
       </w:r>
     </w:p>
-    <w:p/>
+    <w:p>
+      <w:pPr>
+        <w:rPr>
+          <w:rFonts w:hint="eastAsia"/>
+        </w:rPr>
+      </w:pPr>
+    </w:p>
     <w:sectPr>
       <w:pgSz w:w="12240" w:h="15840"/>
       <w:pgMar w:top="1440" w:right="1440" w:bottom="1440" w:left="1440" w:header="720" w:footer="720" w:gutter="0"/>
@@ -2988,6 +3971,123 @@
     </w:lvl>
   </w:abstractNum>
   <w:abstractNum w:abstractNumId="2" w15:restartNumberingAfterBreak="0">
+    <w:nsid w:val="02BC25FA"/>
+    <w:multiLevelType w:val="multilevel"/>
+    <w:tmpl w:val="3C04FA34"/>
+    <w:lvl w:ilvl="0">
+      <w:start w:val="1"/>
+      <w:numFmt w:val="decimal"/>
+      <w:lvlText w:val="%1."/>
+      <w:lvlJc w:val="left"/>
+      <w:pPr>
+        <w:tabs>
+          <w:tab w:val="num" w:pos="720"/>
+        </w:tabs>
+        <w:ind w:left="720" w:hanging="360"/>
+      </w:pPr>
+    </w:lvl>
+    <w:lvl w:ilvl="1">
+      <w:start w:val="1"/>
+      <w:numFmt w:val="bullet"/>
+      <w:lvlText w:val=""/>
+      <w:lvlJc w:val="left"/>
+      <w:pPr>
+        <w:tabs>
+          <w:tab w:val="num" w:pos="1440"/>
+        </w:tabs>
+        <w:ind w:left="1440" w:hanging="360"/>
+      </w:pPr>
+      <w:rPr>
+        <w:rFonts w:ascii="Symbol" w:hAnsi="Symbol" w:hint="default"/>
+        <w:sz w:val="20"/>
+      </w:rPr>
+    </w:lvl>
+    <w:lvl w:ilvl="2" w:tentative="1">
+      <w:start w:val="1"/>
+      <w:numFmt w:val="decimal"/>
+      <w:lvlText w:val="%3."/>
+      <w:lvlJc w:val="left"/>
+      <w:pPr>
+        <w:tabs>
+          <w:tab w:val="num" w:pos="2160"/>
+        </w:tabs>
+        <w:ind w:left="2160" w:hanging="360"/>
+      </w:pPr>
+    </w:lvl>
+    <w:lvl w:ilvl="3" w:tentative="1">
+      <w:start w:val="1"/>
+      <w:numFmt w:val="decimal"/>
+      <w:lvlText w:val="%4."/>
+      <w:lvlJc w:val="left"/>
+      <w:pPr>
+        <w:tabs>
+          <w:tab w:val="num" w:pos="2880"/>
+        </w:tabs>
+        <w:ind w:left="2880" w:hanging="360"/>
+      </w:pPr>
+    </w:lvl>
+    <w:lvl w:ilvl="4" w:tentative="1">
+      <w:start w:val="1"/>
+      <w:numFmt w:val="decimal"/>
+      <w:lvlText w:val="%5."/>
+      <w:lvlJc w:val="left"/>
+      <w:pPr>
+        <w:tabs>
+          <w:tab w:val="num" w:pos="3600"/>
+        </w:tabs>
+        <w:ind w:left="3600" w:hanging="360"/>
+      </w:pPr>
+    </w:lvl>
+    <w:lvl w:ilvl="5" w:tentative="1">
+      <w:start w:val="1"/>
+      <w:numFmt w:val="decimal"/>
+      <w:lvlText w:val="%6."/>
+      <w:lvlJc w:val="left"/>
+      <w:pPr>
+        <w:tabs>
+          <w:tab w:val="num" w:pos="4320"/>
+        </w:tabs>
+        <w:ind w:left="4320" w:hanging="360"/>
+      </w:pPr>
+    </w:lvl>
+    <w:lvl w:ilvl="6" w:tentative="1">
+      <w:start w:val="1"/>
+      <w:numFmt w:val="decimal"/>
+      <w:lvlText w:val="%7."/>
+      <w:lvlJc w:val="left"/>
+      <w:pPr>
+        <w:tabs>
+          <w:tab w:val="num" w:pos="5040"/>
+        </w:tabs>
+        <w:ind w:left="5040" w:hanging="360"/>
+      </w:pPr>
+    </w:lvl>
+    <w:lvl w:ilvl="7" w:tentative="1">
+      <w:start w:val="1"/>
+      <w:numFmt w:val="decimal"/>
+      <w:lvlText w:val="%8."/>
+      <w:lvlJc w:val="left"/>
+      <w:pPr>
+        <w:tabs>
+          <w:tab w:val="num" w:pos="5760"/>
+        </w:tabs>
+        <w:ind w:left="5760" w:hanging="360"/>
+      </w:pPr>
+    </w:lvl>
+    <w:lvl w:ilvl="8" w:tentative="1">
+      <w:start w:val="1"/>
+      <w:numFmt w:val="decimal"/>
+      <w:lvlText w:val="%9."/>
+      <w:lvlJc w:val="left"/>
+      <w:pPr>
+        <w:tabs>
+          <w:tab w:val="num" w:pos="6480"/>
+        </w:tabs>
+        <w:ind w:left="6480" w:hanging="360"/>
+      </w:pPr>
+    </w:lvl>
+  </w:abstractNum>
+  <w:abstractNum w:abstractNumId="3" w15:restartNumberingAfterBreak="0">
     <w:nsid w:val="02D605D4"/>
     <w:multiLevelType w:val="multilevel"/>
     <w:tmpl w:val="AEB87A3C"/>
@@ -3136,7 +4236,7 @@
       </w:rPr>
     </w:lvl>
   </w:abstractNum>
-  <w:abstractNum w:abstractNumId="3" w15:restartNumberingAfterBreak="0">
+  <w:abstractNum w:abstractNumId="4" w15:restartNumberingAfterBreak="0">
     <w:nsid w:val="048F1747"/>
     <w:multiLevelType w:val="hybridMultilevel"/>
     <w:tmpl w:val="561CEE9C"/>
@@ -3249,7 +4349,7 @@
       </w:rPr>
     </w:lvl>
   </w:abstractNum>
-  <w:abstractNum w:abstractNumId="4" w15:restartNumberingAfterBreak="0">
+  <w:abstractNum w:abstractNumId="5" w15:restartNumberingAfterBreak="0">
     <w:nsid w:val="05537F8A"/>
     <w:multiLevelType w:val="multilevel"/>
     <w:tmpl w:val="3BCC85A6"/>
@@ -3398,7 +4498,7 @@
       </w:rPr>
     </w:lvl>
   </w:abstractNum>
-  <w:abstractNum w:abstractNumId="5" w15:restartNumberingAfterBreak="0">
+  <w:abstractNum w:abstractNumId="6" w15:restartNumberingAfterBreak="0">
     <w:nsid w:val="06AE5F27"/>
     <w:multiLevelType w:val="hybridMultilevel"/>
     <w:tmpl w:val="825C9F7E"/>
@@ -3487,7 +4587,7 @@
       </w:pPr>
     </w:lvl>
   </w:abstractNum>
-  <w:abstractNum w:abstractNumId="6" w15:restartNumberingAfterBreak="0">
+  <w:abstractNum w:abstractNumId="7" w15:restartNumberingAfterBreak="0">
     <w:nsid w:val="0DC90967"/>
     <w:multiLevelType w:val="hybridMultilevel"/>
     <w:tmpl w:val="A7469AC2"/>
@@ -3600,7 +4700,7 @@
       </w:rPr>
     </w:lvl>
   </w:abstractNum>
-  <w:abstractNum w:abstractNumId="7" w15:restartNumberingAfterBreak="0">
+  <w:abstractNum w:abstractNumId="8" w15:restartNumberingAfterBreak="0">
     <w:nsid w:val="0E9474EB"/>
     <w:multiLevelType w:val="hybridMultilevel"/>
     <w:tmpl w:val="5D6430B4"/>
@@ -3713,7 +4813,7 @@
       </w:rPr>
     </w:lvl>
   </w:abstractNum>
-  <w:abstractNum w:abstractNumId="8" w15:restartNumberingAfterBreak="0">
+  <w:abstractNum w:abstractNumId="9" w15:restartNumberingAfterBreak="0">
     <w:nsid w:val="14CA4403"/>
     <w:multiLevelType w:val="multilevel"/>
     <w:tmpl w:val="F8B27B18"/>
@@ -3862,7 +4962,7 @@
       </w:rPr>
     </w:lvl>
   </w:abstractNum>
-  <w:abstractNum w:abstractNumId="9" w15:restartNumberingAfterBreak="0">
+  <w:abstractNum w:abstractNumId="10" w15:restartNumberingAfterBreak="0">
     <w:nsid w:val="15DC599D"/>
     <w:multiLevelType w:val="multilevel"/>
     <w:tmpl w:val="4D5A0478"/>
@@ -4011,7 +5111,7 @@
       </w:rPr>
     </w:lvl>
   </w:abstractNum>
-  <w:abstractNum w:abstractNumId="10" w15:restartNumberingAfterBreak="0">
+  <w:abstractNum w:abstractNumId="11" w15:restartNumberingAfterBreak="0">
     <w:nsid w:val="16961D2C"/>
     <w:multiLevelType w:val="multilevel"/>
     <w:tmpl w:val="B5B43560"/>
@@ -4160,7 +5260,7 @@
       </w:rPr>
     </w:lvl>
   </w:abstractNum>
-  <w:abstractNum w:abstractNumId="11" w15:restartNumberingAfterBreak="0">
+  <w:abstractNum w:abstractNumId="12" w15:restartNumberingAfterBreak="0">
     <w:nsid w:val="17A84370"/>
     <w:multiLevelType w:val="multilevel"/>
     <w:tmpl w:val="BC243248"/>
@@ -4309,7 +5409,7 @@
       </w:rPr>
     </w:lvl>
   </w:abstractNum>
-  <w:abstractNum w:abstractNumId="12" w15:restartNumberingAfterBreak="0">
+  <w:abstractNum w:abstractNumId="13" w15:restartNumberingAfterBreak="0">
     <w:nsid w:val="17EF5780"/>
     <w:multiLevelType w:val="multilevel"/>
     <w:tmpl w:val="00840060"/>
@@ -4458,7 +5558,7 @@
       </w:rPr>
     </w:lvl>
   </w:abstractNum>
-  <w:abstractNum w:abstractNumId="13" w15:restartNumberingAfterBreak="0">
+  <w:abstractNum w:abstractNumId="14" w15:restartNumberingAfterBreak="0">
     <w:nsid w:val="1A310072"/>
     <w:multiLevelType w:val="multilevel"/>
     <w:tmpl w:val="A0E033B0"/>
@@ -4607,7 +5707,7 @@
       </w:rPr>
     </w:lvl>
   </w:abstractNum>
-  <w:abstractNum w:abstractNumId="14" w15:restartNumberingAfterBreak="0">
+  <w:abstractNum w:abstractNumId="15" w15:restartNumberingAfterBreak="0">
     <w:nsid w:val="1B4B3BE7"/>
     <w:multiLevelType w:val="multilevel"/>
     <w:tmpl w:val="BB2E5C48"/>
@@ -4720,7 +5820,7 @@
       </w:pPr>
     </w:lvl>
   </w:abstractNum>
-  <w:abstractNum w:abstractNumId="15" w15:restartNumberingAfterBreak="0">
+  <w:abstractNum w:abstractNumId="16" w15:restartNumberingAfterBreak="0">
     <w:nsid w:val="1E0B3654"/>
     <w:multiLevelType w:val="multilevel"/>
     <w:tmpl w:val="F94A2AC8"/>
@@ -4869,7 +5969,7 @@
       </w:rPr>
     </w:lvl>
   </w:abstractNum>
-  <w:abstractNum w:abstractNumId="16" w15:restartNumberingAfterBreak="0">
+  <w:abstractNum w:abstractNumId="17" w15:restartNumberingAfterBreak="0">
     <w:nsid w:val="1FBA5A00"/>
     <w:multiLevelType w:val="multilevel"/>
     <w:tmpl w:val="E0967DA0"/>
@@ -5018,7 +6118,7 @@
       </w:rPr>
     </w:lvl>
   </w:abstractNum>
-  <w:abstractNum w:abstractNumId="17" w15:restartNumberingAfterBreak="0">
+  <w:abstractNum w:abstractNumId="18" w15:restartNumberingAfterBreak="0">
     <w:nsid w:val="20AA59AD"/>
     <w:multiLevelType w:val="multilevel"/>
     <w:tmpl w:val="EFB22580"/>
@@ -5167,7 +6267,7 @@
       </w:rPr>
     </w:lvl>
   </w:abstractNum>
-  <w:abstractNum w:abstractNumId="18" w15:restartNumberingAfterBreak="0">
+  <w:abstractNum w:abstractNumId="19" w15:restartNumberingAfterBreak="0">
     <w:nsid w:val="21254083"/>
     <w:multiLevelType w:val="hybridMultilevel"/>
     <w:tmpl w:val="356E36FE"/>
@@ -5280,7 +6380,7 @@
       </w:rPr>
     </w:lvl>
   </w:abstractNum>
-  <w:abstractNum w:abstractNumId="19" w15:restartNumberingAfterBreak="0">
+  <w:abstractNum w:abstractNumId="20" w15:restartNumberingAfterBreak="0">
     <w:nsid w:val="23B622EA"/>
     <w:multiLevelType w:val="multilevel"/>
     <w:tmpl w:val="48647A8E"/>
@@ -5429,7 +6529,7 @@
       </w:rPr>
     </w:lvl>
   </w:abstractNum>
-  <w:abstractNum w:abstractNumId="20" w15:restartNumberingAfterBreak="0">
+  <w:abstractNum w:abstractNumId="21" w15:restartNumberingAfterBreak="0">
     <w:nsid w:val="249A6B63"/>
     <w:multiLevelType w:val="multilevel"/>
     <w:tmpl w:val="15A84186"/>
@@ -5578,7 +6678,7 @@
       </w:rPr>
     </w:lvl>
   </w:abstractNum>
-  <w:abstractNum w:abstractNumId="21" w15:restartNumberingAfterBreak="0">
+  <w:abstractNum w:abstractNumId="22" w15:restartNumberingAfterBreak="0">
     <w:nsid w:val="25BA00B8"/>
     <w:multiLevelType w:val="multilevel"/>
     <w:tmpl w:val="614AC48A"/>
@@ -5727,7 +6827,7 @@
       </w:rPr>
     </w:lvl>
   </w:abstractNum>
-  <w:abstractNum w:abstractNumId="22" w15:restartNumberingAfterBreak="0">
+  <w:abstractNum w:abstractNumId="23" w15:restartNumberingAfterBreak="0">
     <w:nsid w:val="263451A2"/>
     <w:multiLevelType w:val="multilevel"/>
     <w:tmpl w:val="F65A76DE"/>
@@ -5876,7 +6976,7 @@
       </w:rPr>
     </w:lvl>
   </w:abstractNum>
-  <w:abstractNum w:abstractNumId="23" w15:restartNumberingAfterBreak="0">
+  <w:abstractNum w:abstractNumId="24" w15:restartNumberingAfterBreak="0">
     <w:nsid w:val="272453DD"/>
     <w:multiLevelType w:val="hybridMultilevel"/>
     <w:tmpl w:val="1F5A2048"/>
@@ -5989,7 +7089,7 @@
       </w:rPr>
     </w:lvl>
   </w:abstractNum>
-  <w:abstractNum w:abstractNumId="24" w15:restartNumberingAfterBreak="0">
+  <w:abstractNum w:abstractNumId="25" w15:restartNumberingAfterBreak="0">
     <w:nsid w:val="27400AD6"/>
     <w:multiLevelType w:val="multilevel"/>
     <w:tmpl w:val="D0AC0C06"/>
@@ -6138,7 +7238,7 @@
       </w:rPr>
     </w:lvl>
   </w:abstractNum>
-  <w:abstractNum w:abstractNumId="25" w15:restartNumberingAfterBreak="0">
+  <w:abstractNum w:abstractNumId="26" w15:restartNumberingAfterBreak="0">
     <w:nsid w:val="2E2D2005"/>
     <w:multiLevelType w:val="multilevel"/>
     <w:tmpl w:val="2C3C7512"/>
@@ -6287,7 +7387,7 @@
       </w:rPr>
     </w:lvl>
   </w:abstractNum>
-  <w:abstractNum w:abstractNumId="26" w15:restartNumberingAfterBreak="0">
+  <w:abstractNum w:abstractNumId="27" w15:restartNumberingAfterBreak="0">
     <w:nsid w:val="33A047CB"/>
     <w:multiLevelType w:val="multilevel"/>
     <w:tmpl w:val="05088370"/>
@@ -6436,7 +7536,7 @@
       </w:rPr>
     </w:lvl>
   </w:abstractNum>
-  <w:abstractNum w:abstractNumId="27" w15:restartNumberingAfterBreak="0">
+  <w:abstractNum w:abstractNumId="28" w15:restartNumberingAfterBreak="0">
     <w:nsid w:val="366E621F"/>
     <w:multiLevelType w:val="multilevel"/>
     <w:tmpl w:val="242AA388"/>
@@ -6585,7 +7685,7 @@
       </w:rPr>
     </w:lvl>
   </w:abstractNum>
-  <w:abstractNum w:abstractNumId="28" w15:restartNumberingAfterBreak="0">
+  <w:abstractNum w:abstractNumId="29" w15:restartNumberingAfterBreak="0">
     <w:nsid w:val="372A1093"/>
     <w:multiLevelType w:val="multilevel"/>
     <w:tmpl w:val="12022438"/>
@@ -6734,7 +7834,7 @@
       </w:rPr>
     </w:lvl>
   </w:abstractNum>
-  <w:abstractNum w:abstractNumId="29" w15:restartNumberingAfterBreak="0">
+  <w:abstractNum w:abstractNumId="30" w15:restartNumberingAfterBreak="0">
     <w:nsid w:val="3AB86DD6"/>
     <w:multiLevelType w:val="multilevel"/>
     <w:tmpl w:val="D67E3586"/>
@@ -6883,7 +7983,7 @@
       </w:rPr>
     </w:lvl>
   </w:abstractNum>
-  <w:abstractNum w:abstractNumId="30" w15:restartNumberingAfterBreak="0">
+  <w:abstractNum w:abstractNumId="31" w15:restartNumberingAfterBreak="0">
     <w:nsid w:val="3B7D662E"/>
     <w:multiLevelType w:val="multilevel"/>
     <w:tmpl w:val="7592F062"/>
@@ -7032,7 +8132,7 @@
       </w:rPr>
     </w:lvl>
   </w:abstractNum>
-  <w:abstractNum w:abstractNumId="31" w15:restartNumberingAfterBreak="0">
+  <w:abstractNum w:abstractNumId="32" w15:restartNumberingAfterBreak="0">
     <w:nsid w:val="3B880499"/>
     <w:multiLevelType w:val="multilevel"/>
     <w:tmpl w:val="203E4F0C"/>
@@ -7181,7 +8281,7 @@
       </w:rPr>
     </w:lvl>
   </w:abstractNum>
-  <w:abstractNum w:abstractNumId="32" w15:restartNumberingAfterBreak="0">
+  <w:abstractNum w:abstractNumId="33" w15:restartNumberingAfterBreak="0">
     <w:nsid w:val="3B9E5E38"/>
     <w:multiLevelType w:val="multilevel"/>
     <w:tmpl w:val="AE9C0574"/>
@@ -7330,7 +8430,7 @@
       </w:rPr>
     </w:lvl>
   </w:abstractNum>
-  <w:abstractNum w:abstractNumId="33" w15:restartNumberingAfterBreak="0">
+  <w:abstractNum w:abstractNumId="34" w15:restartNumberingAfterBreak="0">
     <w:nsid w:val="3C7F0966"/>
     <w:multiLevelType w:val="multilevel"/>
     <w:tmpl w:val="895E4672"/>
@@ -7479,7 +8579,7 @@
       </w:rPr>
     </w:lvl>
   </w:abstractNum>
-  <w:abstractNum w:abstractNumId="34" w15:restartNumberingAfterBreak="0">
+  <w:abstractNum w:abstractNumId="35" w15:restartNumberingAfterBreak="0">
     <w:nsid w:val="3D8E23DA"/>
     <w:multiLevelType w:val="multilevel"/>
     <w:tmpl w:val="2FC865BE"/>
@@ -7628,7 +8728,7 @@
       </w:rPr>
     </w:lvl>
   </w:abstractNum>
-  <w:abstractNum w:abstractNumId="35" w15:restartNumberingAfterBreak="0">
+  <w:abstractNum w:abstractNumId="36" w15:restartNumberingAfterBreak="0">
     <w:nsid w:val="3E434021"/>
     <w:multiLevelType w:val="multilevel"/>
     <w:tmpl w:val="C3FC1FBA"/>
@@ -7777,7 +8877,7 @@
       </w:rPr>
     </w:lvl>
   </w:abstractNum>
-  <w:abstractNum w:abstractNumId="36" w15:restartNumberingAfterBreak="0">
+  <w:abstractNum w:abstractNumId="37" w15:restartNumberingAfterBreak="0">
     <w:nsid w:val="3E516466"/>
     <w:multiLevelType w:val="multilevel"/>
     <w:tmpl w:val="D18681CE"/>
@@ -7926,7 +9026,7 @@
       </w:rPr>
     </w:lvl>
   </w:abstractNum>
-  <w:abstractNum w:abstractNumId="37" w15:restartNumberingAfterBreak="0">
+  <w:abstractNum w:abstractNumId="38" w15:restartNumberingAfterBreak="0">
     <w:nsid w:val="44275493"/>
     <w:multiLevelType w:val="multilevel"/>
     <w:tmpl w:val="8B72F4A8"/>
@@ -8075,7 +9175,7 @@
       </w:rPr>
     </w:lvl>
   </w:abstractNum>
-  <w:abstractNum w:abstractNumId="38" w15:restartNumberingAfterBreak="0">
+  <w:abstractNum w:abstractNumId="39" w15:restartNumberingAfterBreak="0">
     <w:nsid w:val="46A15FC7"/>
     <w:multiLevelType w:val="multilevel"/>
     <w:tmpl w:val="255A5D32"/>
@@ -8224,7 +9324,7 @@
       </w:rPr>
     </w:lvl>
   </w:abstractNum>
-  <w:abstractNum w:abstractNumId="39" w15:restartNumberingAfterBreak="0">
+  <w:abstractNum w:abstractNumId="40" w15:restartNumberingAfterBreak="0">
     <w:nsid w:val="48BF79BA"/>
     <w:multiLevelType w:val="multilevel"/>
     <w:tmpl w:val="49B6545A"/>
@@ -8373,7 +9473,7 @@
       </w:rPr>
     </w:lvl>
   </w:abstractNum>
-  <w:abstractNum w:abstractNumId="40" w15:restartNumberingAfterBreak="0">
+  <w:abstractNum w:abstractNumId="41" w15:restartNumberingAfterBreak="0">
     <w:nsid w:val="490E5F38"/>
     <w:multiLevelType w:val="multilevel"/>
     <w:tmpl w:val="872AD55C"/>
@@ -8522,7 +9622,7 @@
       </w:rPr>
     </w:lvl>
   </w:abstractNum>
-  <w:abstractNum w:abstractNumId="41" w15:restartNumberingAfterBreak="0">
+  <w:abstractNum w:abstractNumId="42" w15:restartNumberingAfterBreak="0">
     <w:nsid w:val="492A22FC"/>
     <w:multiLevelType w:val="multilevel"/>
     <w:tmpl w:val="B7B8BA16"/>
@@ -8671,7 +9771,7 @@
       </w:rPr>
     </w:lvl>
   </w:abstractNum>
-  <w:abstractNum w:abstractNumId="42" w15:restartNumberingAfterBreak="0">
+  <w:abstractNum w:abstractNumId="43" w15:restartNumberingAfterBreak="0">
     <w:nsid w:val="49464174"/>
     <w:multiLevelType w:val="multilevel"/>
     <w:tmpl w:val="92AC60CA"/>
@@ -8820,7 +9920,7 @@
       </w:rPr>
     </w:lvl>
   </w:abstractNum>
-  <w:abstractNum w:abstractNumId="43" w15:restartNumberingAfterBreak="0">
+  <w:abstractNum w:abstractNumId="44" w15:restartNumberingAfterBreak="0">
     <w:nsid w:val="4F150CCC"/>
     <w:multiLevelType w:val="multilevel"/>
     <w:tmpl w:val="44560408"/>
@@ -8969,7 +10069,7 @@
       </w:rPr>
     </w:lvl>
   </w:abstractNum>
-  <w:abstractNum w:abstractNumId="44" w15:restartNumberingAfterBreak="0">
+  <w:abstractNum w:abstractNumId="45" w15:restartNumberingAfterBreak="0">
     <w:nsid w:val="53A23D3F"/>
     <w:multiLevelType w:val="multilevel"/>
     <w:tmpl w:val="D3F4C524"/>
@@ -9118,7 +10218,7 @@
       </w:rPr>
     </w:lvl>
   </w:abstractNum>
-  <w:abstractNum w:abstractNumId="45" w15:restartNumberingAfterBreak="0">
+  <w:abstractNum w:abstractNumId="46" w15:restartNumberingAfterBreak="0">
     <w:nsid w:val="58F61974"/>
     <w:multiLevelType w:val="multilevel"/>
     <w:tmpl w:val="5E22D308"/>
@@ -9267,7 +10367,7 @@
       </w:rPr>
     </w:lvl>
   </w:abstractNum>
-  <w:abstractNum w:abstractNumId="46" w15:restartNumberingAfterBreak="0">
+  <w:abstractNum w:abstractNumId="47" w15:restartNumberingAfterBreak="0">
     <w:nsid w:val="59C35D41"/>
     <w:multiLevelType w:val="multilevel"/>
     <w:tmpl w:val="8A10F208"/>
@@ -9416,7 +10516,7 @@
       </w:rPr>
     </w:lvl>
   </w:abstractNum>
-  <w:abstractNum w:abstractNumId="47" w15:restartNumberingAfterBreak="0">
+  <w:abstractNum w:abstractNumId="48" w15:restartNumberingAfterBreak="0">
     <w:nsid w:val="5A3279EC"/>
     <w:multiLevelType w:val="hybridMultilevel"/>
     <w:tmpl w:val="129E9AD8"/>
@@ -9529,7 +10629,7 @@
       </w:rPr>
     </w:lvl>
   </w:abstractNum>
-  <w:abstractNum w:abstractNumId="48" w15:restartNumberingAfterBreak="0">
+  <w:abstractNum w:abstractNumId="49" w15:restartNumberingAfterBreak="0">
     <w:nsid w:val="5A8B5F6F"/>
     <w:multiLevelType w:val="multilevel"/>
     <w:tmpl w:val="C1E613CE"/>
@@ -9678,7 +10778,7 @@
       </w:rPr>
     </w:lvl>
   </w:abstractNum>
-  <w:abstractNum w:abstractNumId="49" w15:restartNumberingAfterBreak="0">
+  <w:abstractNum w:abstractNumId="50" w15:restartNumberingAfterBreak="0">
     <w:nsid w:val="5B535BB9"/>
     <w:multiLevelType w:val="multilevel"/>
     <w:tmpl w:val="379A9778"/>
@@ -9827,7 +10927,7 @@
       </w:rPr>
     </w:lvl>
   </w:abstractNum>
-  <w:abstractNum w:abstractNumId="50" w15:restartNumberingAfterBreak="0">
+  <w:abstractNum w:abstractNumId="51" w15:restartNumberingAfterBreak="0">
     <w:nsid w:val="5C097DBC"/>
     <w:multiLevelType w:val="multilevel"/>
     <w:tmpl w:val="CECAD8FE"/>
@@ -9976,7 +11076,7 @@
       </w:rPr>
     </w:lvl>
   </w:abstractNum>
-  <w:abstractNum w:abstractNumId="51" w15:restartNumberingAfterBreak="0">
+  <w:abstractNum w:abstractNumId="52" w15:restartNumberingAfterBreak="0">
     <w:nsid w:val="5E331B7C"/>
     <w:multiLevelType w:val="hybridMultilevel"/>
     <w:tmpl w:val="E580EC1E"/>
@@ -10065,7 +11165,7 @@
       </w:pPr>
     </w:lvl>
   </w:abstractNum>
-  <w:abstractNum w:abstractNumId="52" w15:restartNumberingAfterBreak="0">
+  <w:abstractNum w:abstractNumId="53" w15:restartNumberingAfterBreak="0">
     <w:nsid w:val="5F8C5ADA"/>
     <w:multiLevelType w:val="multilevel"/>
     <w:tmpl w:val="29261BA2"/>
@@ -10214,7 +11314,7 @@
       </w:rPr>
     </w:lvl>
   </w:abstractNum>
-  <w:abstractNum w:abstractNumId="53" w15:restartNumberingAfterBreak="0">
+  <w:abstractNum w:abstractNumId="54" w15:restartNumberingAfterBreak="0">
     <w:nsid w:val="60932BF6"/>
     <w:multiLevelType w:val="multilevel"/>
     <w:tmpl w:val="84206096"/>
@@ -10363,7 +11463,7 @@
       </w:rPr>
     </w:lvl>
   </w:abstractNum>
-  <w:abstractNum w:abstractNumId="54" w15:restartNumberingAfterBreak="0">
+  <w:abstractNum w:abstractNumId="55" w15:restartNumberingAfterBreak="0">
     <w:nsid w:val="61D575FD"/>
     <w:multiLevelType w:val="multilevel"/>
     <w:tmpl w:val="5AD06C54"/>
@@ -10512,7 +11612,7 @@
       </w:rPr>
     </w:lvl>
   </w:abstractNum>
-  <w:abstractNum w:abstractNumId="55" w15:restartNumberingAfterBreak="0">
+  <w:abstractNum w:abstractNumId="56" w15:restartNumberingAfterBreak="0">
     <w:nsid w:val="62454599"/>
     <w:multiLevelType w:val="multilevel"/>
     <w:tmpl w:val="67FA6702"/>
@@ -10661,7 +11761,7 @@
       </w:rPr>
     </w:lvl>
   </w:abstractNum>
-  <w:abstractNum w:abstractNumId="56" w15:restartNumberingAfterBreak="0">
+  <w:abstractNum w:abstractNumId="57" w15:restartNumberingAfterBreak="0">
     <w:nsid w:val="65F82CA9"/>
     <w:multiLevelType w:val="hybridMultilevel"/>
     <w:tmpl w:val="7750C9FC"/>
@@ -10750,7 +11850,7 @@
       </w:pPr>
     </w:lvl>
   </w:abstractNum>
-  <w:abstractNum w:abstractNumId="57" w15:restartNumberingAfterBreak="0">
+  <w:abstractNum w:abstractNumId="58" w15:restartNumberingAfterBreak="0">
     <w:nsid w:val="6860782F"/>
     <w:multiLevelType w:val="multilevel"/>
     <w:tmpl w:val="F55C8F08"/>
@@ -10899,7 +11999,7 @@
       </w:rPr>
     </w:lvl>
   </w:abstractNum>
-  <w:abstractNum w:abstractNumId="58" w15:restartNumberingAfterBreak="0">
+  <w:abstractNum w:abstractNumId="59" w15:restartNumberingAfterBreak="0">
     <w:nsid w:val="68874816"/>
     <w:multiLevelType w:val="multilevel"/>
     <w:tmpl w:val="901C294A"/>
@@ -11048,7 +12148,7 @@
       </w:rPr>
     </w:lvl>
   </w:abstractNum>
-  <w:abstractNum w:abstractNumId="59" w15:restartNumberingAfterBreak="0">
+  <w:abstractNum w:abstractNumId="60" w15:restartNumberingAfterBreak="0">
     <w:nsid w:val="69A40999"/>
     <w:multiLevelType w:val="hybridMultilevel"/>
     <w:tmpl w:val="8778A4E4"/>
@@ -11137,7 +12237,7 @@
       </w:pPr>
     </w:lvl>
   </w:abstractNum>
-  <w:abstractNum w:abstractNumId="60" w15:restartNumberingAfterBreak="0">
+  <w:abstractNum w:abstractNumId="61" w15:restartNumberingAfterBreak="0">
     <w:nsid w:val="6BD050E5"/>
     <w:multiLevelType w:val="multilevel"/>
     <w:tmpl w:val="75A0FF76"/>
@@ -11286,7 +12386,7 @@
       </w:rPr>
     </w:lvl>
   </w:abstractNum>
-  <w:abstractNum w:abstractNumId="61" w15:restartNumberingAfterBreak="0">
+  <w:abstractNum w:abstractNumId="62" w15:restartNumberingAfterBreak="0">
     <w:nsid w:val="6C5A0C7B"/>
     <w:multiLevelType w:val="multilevel"/>
     <w:tmpl w:val="D9A2C04E"/>
@@ -11435,7 +12535,7 @@
       </w:rPr>
     </w:lvl>
   </w:abstractNum>
-  <w:abstractNum w:abstractNumId="62" w15:restartNumberingAfterBreak="0">
+  <w:abstractNum w:abstractNumId="63" w15:restartNumberingAfterBreak="0">
     <w:nsid w:val="6EA2051F"/>
     <w:multiLevelType w:val="multilevel"/>
     <w:tmpl w:val="4C2A64D2"/>
@@ -11584,7 +12684,7 @@
       </w:rPr>
     </w:lvl>
   </w:abstractNum>
-  <w:abstractNum w:abstractNumId="63" w15:restartNumberingAfterBreak="0">
+  <w:abstractNum w:abstractNumId="64" w15:restartNumberingAfterBreak="0">
     <w:nsid w:val="70E42F1C"/>
     <w:multiLevelType w:val="multilevel"/>
     <w:tmpl w:val="10E8DD3A"/>
@@ -11733,7 +12833,7 @@
       </w:rPr>
     </w:lvl>
   </w:abstractNum>
-  <w:abstractNum w:abstractNumId="64" w15:restartNumberingAfterBreak="0">
+  <w:abstractNum w:abstractNumId="65" w15:restartNumberingAfterBreak="0">
     <w:nsid w:val="716C094A"/>
     <w:multiLevelType w:val="multilevel"/>
     <w:tmpl w:val="2616809C"/>
@@ -11882,7 +12982,7 @@
       </w:rPr>
     </w:lvl>
   </w:abstractNum>
-  <w:abstractNum w:abstractNumId="65" w15:restartNumberingAfterBreak="0">
+  <w:abstractNum w:abstractNumId="66" w15:restartNumberingAfterBreak="0">
     <w:nsid w:val="718416F7"/>
     <w:multiLevelType w:val="multilevel"/>
     <w:tmpl w:val="4CD85EC2"/>
@@ -12031,7 +13131,7 @@
       </w:rPr>
     </w:lvl>
   </w:abstractNum>
-  <w:abstractNum w:abstractNumId="66" w15:restartNumberingAfterBreak="0">
+  <w:abstractNum w:abstractNumId="67" w15:restartNumberingAfterBreak="0">
     <w:nsid w:val="7E0F62EB"/>
     <w:multiLevelType w:val="multilevel"/>
     <w:tmpl w:val="5470D7E0"/>
@@ -12181,205 +13281,208 @@
     </w:lvl>
   </w:abstractNum>
   <w:num w:numId="1" w16cid:durableId="1424497041">
-    <w:abstractNumId w:val="30"/>
+    <w:abstractNumId w:val="31"/>
   </w:num>
   <w:num w:numId="2" w16cid:durableId="2006201363">
-    <w:abstractNumId w:val="2"/>
+    <w:abstractNumId w:val="3"/>
   </w:num>
   <w:num w:numId="3" w16cid:durableId="2123841283">
     <w:abstractNumId w:val="1"/>
   </w:num>
   <w:num w:numId="4" w16cid:durableId="52119971">
+    <w:abstractNumId w:val="21"/>
+  </w:num>
+  <w:num w:numId="5" w16cid:durableId="68357845">
+    <w:abstractNumId w:val="32"/>
+  </w:num>
+  <w:num w:numId="6" w16cid:durableId="1073116068">
+    <w:abstractNumId w:val="33"/>
+  </w:num>
+  <w:num w:numId="7" w16cid:durableId="1972131069">
+    <w:abstractNumId w:val="29"/>
+  </w:num>
+  <w:num w:numId="8" w16cid:durableId="749959222">
+    <w:abstractNumId w:val="38"/>
+  </w:num>
+  <w:num w:numId="9" w16cid:durableId="1474366262">
+    <w:abstractNumId w:val="64"/>
+  </w:num>
+  <w:num w:numId="10" w16cid:durableId="1394698201">
+    <w:abstractNumId w:val="35"/>
+  </w:num>
+  <w:num w:numId="11" w16cid:durableId="1811627796">
+    <w:abstractNumId w:val="30"/>
+  </w:num>
+  <w:num w:numId="12" w16cid:durableId="1594047746">
+    <w:abstractNumId w:val="10"/>
+  </w:num>
+  <w:num w:numId="13" w16cid:durableId="222298990">
+    <w:abstractNumId w:val="34"/>
+  </w:num>
+  <w:num w:numId="14" w16cid:durableId="1882278735">
+    <w:abstractNumId w:val="27"/>
+  </w:num>
+  <w:num w:numId="15" w16cid:durableId="527987820">
+    <w:abstractNumId w:val="59"/>
+  </w:num>
+  <w:num w:numId="16" w16cid:durableId="1073165741">
+    <w:abstractNumId w:val="23"/>
+  </w:num>
+  <w:num w:numId="17" w16cid:durableId="679889692">
+    <w:abstractNumId w:val="56"/>
+  </w:num>
+  <w:num w:numId="18" w16cid:durableId="394940097">
+    <w:abstractNumId w:val="28"/>
+  </w:num>
+  <w:num w:numId="19" w16cid:durableId="1151142657">
+    <w:abstractNumId w:val="53"/>
+  </w:num>
+  <w:num w:numId="20" w16cid:durableId="566497891">
+    <w:abstractNumId w:val="14"/>
+  </w:num>
+  <w:num w:numId="21" w16cid:durableId="1119226867">
+    <w:abstractNumId w:val="16"/>
+  </w:num>
+  <w:num w:numId="22" w16cid:durableId="1467620842">
+    <w:abstractNumId w:val="25"/>
+  </w:num>
+  <w:num w:numId="23" w16cid:durableId="1892886941">
+    <w:abstractNumId w:val="44"/>
+  </w:num>
+  <w:num w:numId="24" w16cid:durableId="454644947">
     <w:abstractNumId w:val="20"/>
   </w:num>
-  <w:num w:numId="5" w16cid:durableId="68357845">
-    <w:abstractNumId w:val="31"/>
+  <w:num w:numId="25" w16cid:durableId="1272467729">
+    <w:abstractNumId w:val="58"/>
   </w:num>
-  <w:num w:numId="6" w16cid:durableId="1073116068">
-    <w:abstractNumId w:val="32"/>
+  <w:num w:numId="26" w16cid:durableId="1227452657">
+    <w:abstractNumId w:val="42"/>
   </w:num>
-  <w:num w:numId="7" w16cid:durableId="1972131069">
-    <w:abstractNumId w:val="28"/>
+  <w:num w:numId="27" w16cid:durableId="365562909">
+    <w:abstractNumId w:val="67"/>
   </w:num>
-  <w:num w:numId="8" w16cid:durableId="749959222">
-    <w:abstractNumId w:val="37"/>
+  <w:num w:numId="28" w16cid:durableId="811797760">
+    <w:abstractNumId w:val="46"/>
   </w:num>
-  <w:num w:numId="9" w16cid:durableId="1474366262">
-    <w:abstractNumId w:val="63"/>
+  <w:num w:numId="29" w16cid:durableId="138033702">
+    <w:abstractNumId w:val="49"/>
   </w:num>
-  <w:num w:numId="10" w16cid:durableId="1394698201">
-    <w:abstractNumId w:val="34"/>
+  <w:num w:numId="30" w16cid:durableId="1337805627">
+    <w:abstractNumId w:val="5"/>
   </w:num>
-  <w:num w:numId="11" w16cid:durableId="1811627796">
-    <w:abstractNumId w:val="29"/>
+  <w:num w:numId="31" w16cid:durableId="944579389">
+    <w:abstractNumId w:val="40"/>
   </w:num>
-  <w:num w:numId="12" w16cid:durableId="1594047746">
-    <w:abstractNumId w:val="9"/>
+  <w:num w:numId="32" w16cid:durableId="1412503861">
+    <w:abstractNumId w:val="13"/>
   </w:num>
-  <w:num w:numId="13" w16cid:durableId="222298990">
-    <w:abstractNumId w:val="33"/>
-  </w:num>
-  <w:num w:numId="14" w16cid:durableId="1882278735">
+  <w:num w:numId="33" w16cid:durableId="1699231390">
     <w:abstractNumId w:val="26"/>
   </w:num>
-  <w:num w:numId="15" w16cid:durableId="527987820">
-    <w:abstractNumId w:val="58"/>
-  </w:num>
-  <w:num w:numId="16" w16cid:durableId="1073165741">
-    <w:abstractNumId w:val="22"/>
-  </w:num>
-  <w:num w:numId="17" w16cid:durableId="679889692">
-    <w:abstractNumId w:val="55"/>
-  </w:num>
-  <w:num w:numId="18" w16cid:durableId="394940097">
-    <w:abstractNumId w:val="27"/>
-  </w:num>
-  <w:num w:numId="19" w16cid:durableId="1151142657">
-    <w:abstractNumId w:val="52"/>
-  </w:num>
-  <w:num w:numId="20" w16cid:durableId="566497891">
-    <w:abstractNumId w:val="13"/>
-  </w:num>
-  <w:num w:numId="21" w16cid:durableId="1119226867">
-    <w:abstractNumId w:val="15"/>
-  </w:num>
-  <w:num w:numId="22" w16cid:durableId="1467620842">
-    <w:abstractNumId w:val="24"/>
-  </w:num>
-  <w:num w:numId="23" w16cid:durableId="1892886941">
-    <w:abstractNumId w:val="43"/>
-  </w:num>
-  <w:num w:numId="24" w16cid:durableId="454644947">
-    <w:abstractNumId w:val="19"/>
-  </w:num>
-  <w:num w:numId="25" w16cid:durableId="1272467729">
+  <w:num w:numId="34" w16cid:durableId="685669088">
     <w:abstractNumId w:val="57"/>
-  </w:num>
-  <w:num w:numId="26" w16cid:durableId="1227452657">
-    <w:abstractNumId w:val="41"/>
-  </w:num>
-  <w:num w:numId="27" w16cid:durableId="365562909">
-    <w:abstractNumId w:val="66"/>
-  </w:num>
-  <w:num w:numId="28" w16cid:durableId="811797760">
-    <w:abstractNumId w:val="45"/>
-  </w:num>
-  <w:num w:numId="29" w16cid:durableId="138033702">
-    <w:abstractNumId w:val="48"/>
-  </w:num>
-  <w:num w:numId="30" w16cid:durableId="1337805627">
-    <w:abstractNumId w:val="4"/>
-  </w:num>
-  <w:num w:numId="31" w16cid:durableId="944579389">
-    <w:abstractNumId w:val="39"/>
-  </w:num>
-  <w:num w:numId="32" w16cid:durableId="1412503861">
-    <w:abstractNumId w:val="12"/>
-  </w:num>
-  <w:num w:numId="33" w16cid:durableId="1699231390">
-    <w:abstractNumId w:val="25"/>
-  </w:num>
-  <w:num w:numId="34" w16cid:durableId="685669088">
-    <w:abstractNumId w:val="56"/>
   </w:num>
   <w:num w:numId="35" w16cid:durableId="28336520">
     <w:abstractNumId w:val="0"/>
   </w:num>
   <w:num w:numId="36" w16cid:durableId="42217946">
-    <w:abstractNumId w:val="10"/>
+    <w:abstractNumId w:val="11"/>
   </w:num>
   <w:num w:numId="37" w16cid:durableId="1564830203">
-    <w:abstractNumId w:val="38"/>
+    <w:abstractNumId w:val="39"/>
   </w:num>
   <w:num w:numId="38" w16cid:durableId="866531064">
-    <w:abstractNumId w:val="11"/>
+    <w:abstractNumId w:val="12"/>
   </w:num>
   <w:num w:numId="39" w16cid:durableId="1969120651">
+    <w:abstractNumId w:val="9"/>
+  </w:num>
+  <w:num w:numId="40" w16cid:durableId="405540222">
+    <w:abstractNumId w:val="55"/>
+  </w:num>
+  <w:num w:numId="41" w16cid:durableId="1572739859">
+    <w:abstractNumId w:val="41"/>
+  </w:num>
+  <w:num w:numId="42" w16cid:durableId="986669629">
+    <w:abstractNumId w:val="45"/>
+  </w:num>
+  <w:num w:numId="43" w16cid:durableId="1644891178">
+    <w:abstractNumId w:val="15"/>
+  </w:num>
+  <w:num w:numId="44" w16cid:durableId="1453590817">
+    <w:abstractNumId w:val="66"/>
+  </w:num>
+  <w:num w:numId="45" w16cid:durableId="895746910">
+    <w:abstractNumId w:val="50"/>
+  </w:num>
+  <w:num w:numId="46" w16cid:durableId="311064122">
+    <w:abstractNumId w:val="51"/>
+  </w:num>
+  <w:num w:numId="47" w16cid:durableId="1975938639">
+    <w:abstractNumId w:val="62"/>
+  </w:num>
+  <w:num w:numId="48" w16cid:durableId="341049715">
+    <w:abstractNumId w:val="18"/>
+  </w:num>
+  <w:num w:numId="49" w16cid:durableId="885482221">
+    <w:abstractNumId w:val="36"/>
+  </w:num>
+  <w:num w:numId="50" w16cid:durableId="29183553">
+    <w:abstractNumId w:val="61"/>
+  </w:num>
+  <w:num w:numId="51" w16cid:durableId="1440644533">
+    <w:abstractNumId w:val="43"/>
+  </w:num>
+  <w:num w:numId="52" w16cid:durableId="518668097">
+    <w:abstractNumId w:val="65"/>
+  </w:num>
+  <w:num w:numId="53" w16cid:durableId="913392009">
+    <w:abstractNumId w:val="63"/>
+  </w:num>
+  <w:num w:numId="54" w16cid:durableId="1358387426">
+    <w:abstractNumId w:val="47"/>
+  </w:num>
+  <w:num w:numId="55" w16cid:durableId="1674913478">
+    <w:abstractNumId w:val="17"/>
+  </w:num>
+  <w:num w:numId="56" w16cid:durableId="1293949465">
+    <w:abstractNumId w:val="22"/>
+  </w:num>
+  <w:num w:numId="57" w16cid:durableId="1707214035">
+    <w:abstractNumId w:val="54"/>
+  </w:num>
+  <w:num w:numId="58" w16cid:durableId="815142409">
+    <w:abstractNumId w:val="37"/>
+  </w:num>
+  <w:num w:numId="59" w16cid:durableId="801583456">
+    <w:abstractNumId w:val="52"/>
+  </w:num>
+  <w:num w:numId="60" w16cid:durableId="801575668">
+    <w:abstractNumId w:val="6"/>
+  </w:num>
+  <w:num w:numId="61" w16cid:durableId="530339944">
+    <w:abstractNumId w:val="60"/>
+  </w:num>
+  <w:num w:numId="62" w16cid:durableId="345178428">
     <w:abstractNumId w:val="8"/>
   </w:num>
-  <w:num w:numId="40" w16cid:durableId="405540222">
-    <w:abstractNumId w:val="54"/>
+  <w:num w:numId="63" w16cid:durableId="1606964920">
+    <w:abstractNumId w:val="24"/>
   </w:num>
-  <w:num w:numId="41" w16cid:durableId="1572739859">
-    <w:abstractNumId w:val="40"/>
+  <w:num w:numId="64" w16cid:durableId="1437945300">
+    <w:abstractNumId w:val="4"/>
   </w:num>
-  <w:num w:numId="42" w16cid:durableId="986669629">
-    <w:abstractNumId w:val="44"/>
+  <w:num w:numId="65" w16cid:durableId="908033791">
+    <w:abstractNumId w:val="48"/>
   </w:num>
-  <w:num w:numId="43" w16cid:durableId="1644891178">
-    <w:abstractNumId w:val="14"/>
-  </w:num>
-  <w:num w:numId="44" w16cid:durableId="1453590817">
-    <w:abstractNumId w:val="65"/>
-  </w:num>
-  <w:num w:numId="45" w16cid:durableId="895746910">
-    <w:abstractNumId w:val="49"/>
-  </w:num>
-  <w:num w:numId="46" w16cid:durableId="311064122">
-    <w:abstractNumId w:val="50"/>
-  </w:num>
-  <w:num w:numId="47" w16cid:durableId="1975938639">
-    <w:abstractNumId w:val="61"/>
-  </w:num>
-  <w:num w:numId="48" w16cid:durableId="341049715">
-    <w:abstractNumId w:val="17"/>
-  </w:num>
-  <w:num w:numId="49" w16cid:durableId="885482221">
-    <w:abstractNumId w:val="35"/>
-  </w:num>
-  <w:num w:numId="50" w16cid:durableId="29183553">
-    <w:abstractNumId w:val="60"/>
-  </w:num>
-  <w:num w:numId="51" w16cid:durableId="1440644533">
-    <w:abstractNumId w:val="42"/>
-  </w:num>
-  <w:num w:numId="52" w16cid:durableId="518668097">
-    <w:abstractNumId w:val="64"/>
-  </w:num>
-  <w:num w:numId="53" w16cid:durableId="913392009">
-    <w:abstractNumId w:val="62"/>
-  </w:num>
-  <w:num w:numId="54" w16cid:durableId="1358387426">
-    <w:abstractNumId w:val="46"/>
-  </w:num>
-  <w:num w:numId="55" w16cid:durableId="1674913478">
-    <w:abstractNumId w:val="16"/>
-  </w:num>
-  <w:num w:numId="56" w16cid:durableId="1293949465">
-    <w:abstractNumId w:val="21"/>
-  </w:num>
-  <w:num w:numId="57" w16cid:durableId="1707214035">
-    <w:abstractNumId w:val="53"/>
-  </w:num>
-  <w:num w:numId="58" w16cid:durableId="815142409">
-    <w:abstractNumId w:val="36"/>
-  </w:num>
-  <w:num w:numId="59" w16cid:durableId="801583456">
-    <w:abstractNumId w:val="51"/>
-  </w:num>
-  <w:num w:numId="60" w16cid:durableId="801575668">
-    <w:abstractNumId w:val="5"/>
-  </w:num>
-  <w:num w:numId="61" w16cid:durableId="530339944">
-    <w:abstractNumId w:val="59"/>
-  </w:num>
-  <w:num w:numId="62" w16cid:durableId="345178428">
+  <w:num w:numId="66" w16cid:durableId="1102727676">
     <w:abstractNumId w:val="7"/>
   </w:num>
-  <w:num w:numId="63" w16cid:durableId="1606964920">
-    <w:abstractNumId w:val="23"/>
+  <w:num w:numId="67" w16cid:durableId="640155888">
+    <w:abstractNumId w:val="19"/>
   </w:num>
-  <w:num w:numId="64" w16cid:durableId="1437945300">
-    <w:abstractNumId w:val="3"/>
-  </w:num>
-  <w:num w:numId="65" w16cid:durableId="908033791">
-    <w:abstractNumId w:val="47"/>
-  </w:num>
-  <w:num w:numId="66" w16cid:durableId="1102727676">
-    <w:abstractNumId w:val="6"/>
-  </w:num>
-  <w:num w:numId="67" w16cid:durableId="640155888">
-    <w:abstractNumId w:val="18"/>
+  <w:num w:numId="68" w16cid:durableId="400492082">
+    <w:abstractNumId w:val="2"/>
   </w:num>
 </w:numbering>
 </file>
@@ -12805,7 +13908,6 @@
   <w:style w:type="character" w:default="1" w:styleId="DefaultParagraphFont">
     <w:name w:val="Default Paragraph Font"/>
     <w:uiPriority w:val="1"/>
-    <w:semiHidden/>
     <w:unhideWhenUsed/>
   </w:style>
   <w:style w:type="table" w:default="1" w:styleId="TableNormal">

</xml_diff>

<commit_message>
Added Slider to Adjust Society
</commit_message>
<xml_diff>
--- a/游戏机制大纲.docx
+++ b/游戏机制大纲.docx
@@ -959,9 +959,6 @@
           <w:ilvl w:val="0"/>
           <w:numId w:val="67"/>
         </w:numPr>
-        <w:rPr>
-          <w:rFonts w:hint="eastAsia"/>
-        </w:rPr>
       </w:pPr>
       <w:r>
         <w:rPr>
@@ -1022,9 +1019,6 @@
           <w:ilvl w:val="0"/>
           <w:numId w:val="67"/>
         </w:numPr>
-        <w:rPr>
-          <w:rFonts w:hint="eastAsia"/>
-        </w:rPr>
       </w:pPr>
       <w:r>
         <w:rPr>
@@ -1065,9 +1059,6 @@
           <w:ilvl w:val="0"/>
           <w:numId w:val="38"/>
         </w:numPr>
-        <w:rPr>
-          <w:rFonts w:hint="eastAsia"/>
-        </w:rPr>
       </w:pPr>
       <w:r>
         <w:rPr>
@@ -1908,6 +1899,164 @@
           <w:sz w:val="26"/>
           <w:szCs w:val="26"/>
         </w:rPr>
+        <w:t>角色设置：</w:t>
+      </w:r>
+    </w:p>
+    <w:p>
+      <w:pPr>
+        <w:pStyle w:val="ListParagraph"/>
+        <w:numPr>
+          <w:ilvl w:val="0"/>
+          <w:numId w:val="66"/>
+        </w:numPr>
+        <w:autoSpaceDE w:val="0"/>
+        <w:autoSpaceDN w:val="0"/>
+        <w:adjustRightInd w:val="0"/>
+        <w:rPr>
+          <w:rFonts w:ascii="AppleSystemUIFont" w:hAnsi="AppleSystemUIFont" w:cs="AppleSystemUIFont"/>
+          <w:kern w:val="0"/>
+          <w:sz w:val="26"/>
+          <w:szCs w:val="26"/>
+        </w:rPr>
+      </w:pPr>
+      <w:r>
+        <w:rPr>
+          <w:rFonts w:ascii="AppleSystemUIFont" w:hAnsi="AppleSystemUIFont" w:cs="AppleSystemUIFont" w:hint="eastAsia"/>
+          <w:kern w:val="0"/>
+          <w:sz w:val="26"/>
+          <w:szCs w:val="26"/>
+        </w:rPr>
+        <w:t>阴</w:t>
+      </w:r>
+      <w:r>
+        <w:rPr>
+          <w:rFonts w:ascii="AppleSystemUIFont" w:hAnsi="AppleSystemUIFont" w:cs="AppleSystemUIFont" w:hint="eastAsia"/>
+          <w:kern w:val="0"/>
+          <w:sz w:val="26"/>
+          <w:szCs w:val="26"/>
+        </w:rPr>
+        <w:t>-</w:t>
+      </w:r>
+      <w:r>
+        <w:rPr>
+          <w:rFonts w:ascii="AppleSystemUIFont" w:hAnsi="AppleSystemUIFont" w:cs="AppleSystemUIFont" w:hint="eastAsia"/>
+          <w:kern w:val="0"/>
+          <w:sz w:val="26"/>
+          <w:szCs w:val="26"/>
+        </w:rPr>
+        <w:t>阳</w:t>
+      </w:r>
+    </w:p>
+    <w:p>
+      <w:pPr>
+        <w:pStyle w:val="ListParagraph"/>
+        <w:numPr>
+          <w:ilvl w:val="0"/>
+          <w:numId w:val="66"/>
+        </w:numPr>
+        <w:autoSpaceDE w:val="0"/>
+        <w:autoSpaceDN w:val="0"/>
+        <w:adjustRightInd w:val="0"/>
+        <w:rPr>
+          <w:rFonts w:ascii="AppleSystemUIFont" w:hAnsi="AppleSystemUIFont" w:cs="AppleSystemUIFont"/>
+          <w:kern w:val="0"/>
+          <w:sz w:val="26"/>
+          <w:szCs w:val="26"/>
+        </w:rPr>
+      </w:pPr>
+      <w:r>
+        <w:rPr>
+          <w:rFonts w:ascii="AppleSystemUIFont" w:hAnsi="AppleSystemUIFont" w:cs="AppleSystemUIFont" w:hint="eastAsia"/>
+          <w:kern w:val="0"/>
+          <w:sz w:val="26"/>
+          <w:szCs w:val="26"/>
+        </w:rPr>
+        <w:lastRenderedPageBreak/>
+        <w:t>年龄</w:t>
+      </w:r>
+    </w:p>
+    <w:p>
+      <w:pPr>
+        <w:pStyle w:val="ListParagraph"/>
+        <w:numPr>
+          <w:ilvl w:val="0"/>
+          <w:numId w:val="66"/>
+        </w:numPr>
+        <w:autoSpaceDE w:val="0"/>
+        <w:autoSpaceDN w:val="0"/>
+        <w:adjustRightInd w:val="0"/>
+        <w:rPr>
+          <w:rFonts w:ascii="AppleSystemUIFont" w:hAnsi="AppleSystemUIFont" w:cs="AppleSystemUIFont" w:hint="eastAsia"/>
+          <w:kern w:val="0"/>
+          <w:sz w:val="26"/>
+          <w:szCs w:val="26"/>
+        </w:rPr>
+      </w:pPr>
+      <w:r>
+        <w:rPr>
+          <w:rFonts w:ascii="AppleSystemUIFont" w:hAnsi="AppleSystemUIFont" w:cs="AppleSystemUIFont" w:hint="eastAsia"/>
+          <w:kern w:val="0"/>
+          <w:sz w:val="26"/>
+          <w:szCs w:val="26"/>
+        </w:rPr>
+        <w:t>体重（</w:t>
+      </w:r>
+      <w:r>
+        <w:rPr>
+          <w:rFonts w:ascii="AppleSystemUIFont" w:hAnsi="AppleSystemUIFont" w:cs="AppleSystemUIFont" w:hint="eastAsia"/>
+          <w:kern w:val="0"/>
+          <w:sz w:val="26"/>
+          <w:szCs w:val="26"/>
+        </w:rPr>
+        <w:t>80-400</w:t>
+      </w:r>
+      <w:r>
+        <w:rPr>
+          <w:rFonts w:ascii="AppleSystemUIFont" w:hAnsi="AppleSystemUIFont" w:cs="AppleSystemUIFont" w:hint="eastAsia"/>
+          <w:kern w:val="0"/>
+          <w:sz w:val="26"/>
+          <w:szCs w:val="26"/>
+        </w:rPr>
+        <w:t>斤）（父权社会对女性的体重有高要求，高于</w:t>
+      </w:r>
+      <w:r>
+        <w:rPr>
+          <w:rFonts w:ascii="AppleSystemUIFont" w:hAnsi="AppleSystemUIFont" w:cs="AppleSystemUIFont" w:hint="eastAsia"/>
+          <w:kern w:val="0"/>
+          <w:sz w:val="26"/>
+          <w:szCs w:val="26"/>
+        </w:rPr>
+        <w:t>100</w:t>
+      </w:r>
+      <w:r>
+        <w:rPr>
+          <w:rFonts w:ascii="AppleSystemUIFont" w:hAnsi="AppleSystemUIFont" w:cs="AppleSystemUIFont" w:hint="eastAsia"/>
+          <w:kern w:val="0"/>
+          <w:sz w:val="26"/>
+          <w:szCs w:val="26"/>
+        </w:rPr>
+        <w:t>斤会有魅力的减损）</w:t>
+      </w:r>
+    </w:p>
+    <w:p>
+      <w:pPr>
+        <w:autoSpaceDE w:val="0"/>
+        <w:autoSpaceDN w:val="0"/>
+        <w:adjustRightInd w:val="0"/>
+        <w:rPr>
+          <w:rFonts w:ascii="AppleSystemUIFont" w:hAnsi="AppleSystemUIFont" w:cs="AppleSystemUIFont"/>
+          <w:kern w:val="0"/>
+          <w:sz w:val="26"/>
+          <w:szCs w:val="26"/>
+        </w:rPr>
+      </w:pPr>
+      <w:r>
+        <w:rPr>
+          <w:rFonts w:ascii="AppleSystemUIFont" w:hAnsi="AppleSystemUIFont" w:cs="AppleSystemUIFont" w:hint="eastAsia"/>
+          <w:kern w:val="0"/>
+          <w:sz w:val="26"/>
+          <w:szCs w:val="26"/>
+        </w:rPr>
         <w:t>难度计算：</w:t>
       </w:r>
     </w:p>
@@ -1962,7 +2111,6 @@
           <w:sz w:val="26"/>
           <w:szCs w:val="26"/>
         </w:rPr>
-        <w:lastRenderedPageBreak/>
         <w:t>梦想与背景相同则简单</w:t>
       </w:r>
     </w:p>
@@ -2132,6 +2280,7 @@
           <w:szCs w:val="26"/>
         </w:rPr>
       </w:pPr>
+      <w:proofErr w:type="spellStart"/>
       <w:r>
         <w:rPr>
           <w:rFonts w:ascii="AppleSystemUIFont" w:hAnsi="AppleSystemUIFont" w:cs="AppleSystemUIFont"/>
@@ -2143,6 +2292,7 @@
         </w:rPr>
         <w:t>BehaviorTree</w:t>
       </w:r>
+      <w:proofErr w:type="spellEnd"/>
       <w:r>
         <w:rPr>
           <w:rFonts w:ascii="AppleSystemUIFont" w:hAnsi="AppleSystemUIFont" w:cs="AppleSystemUIFont"/>
@@ -2178,6 +2328,7 @@
           <w:szCs w:val="26"/>
         </w:rPr>
       </w:pPr>
+      <w:proofErr w:type="spellStart"/>
       <w:r>
         <w:rPr>
           <w:rFonts w:ascii="AppleSystemUIFont" w:hAnsi="AppleSystemUIFont" w:cs="AppleSystemUIFont"/>
@@ -2189,6 +2340,7 @@
         </w:rPr>
         <w:t>TreeNode</w:t>
       </w:r>
+      <w:proofErr w:type="spellEnd"/>
       <w:r>
         <w:rPr>
           <w:rFonts w:ascii="AppleSystemUIFont" w:hAnsi="AppleSystemUIFont" w:cs="AppleSystemUIFont"/>
@@ -2207,6 +2359,7 @@
         </w:rPr>
         <w:t>行为树的基础构建块，所有行为树节点的基类。</w:t>
       </w:r>
+      <w:proofErr w:type="spellStart"/>
       <w:r>
         <w:rPr>
           <w:rFonts w:ascii="AppleSystemUIFont" w:hAnsi="AppleSystemUIFont" w:cs="AppleSystemUIFont"/>
@@ -2216,6 +2369,7 @@
         </w:rPr>
         <w:t>TreeNode</w:t>
       </w:r>
+      <w:proofErr w:type="spellEnd"/>
       <w:r>
         <w:rPr>
           <w:rFonts w:ascii="AppleSystemUIFont" w:hAnsi="AppleSystemUIFont" w:cs="AppleSystemUIFont"/>
@@ -2225,6 +2379,7 @@
         </w:rPr>
         <w:t>可以有多个子类，如</w:t>
       </w:r>
+      <w:proofErr w:type="spellStart"/>
       <w:r>
         <w:rPr>
           <w:rFonts w:ascii="AppleSystemUIFont" w:hAnsi="AppleSystemUIFont" w:cs="AppleSystemUIFont"/>
@@ -2234,6 +2389,7 @@
         </w:rPr>
         <w:t>ActionNode</w:t>
       </w:r>
+      <w:proofErr w:type="spellEnd"/>
       <w:r>
         <w:rPr>
           <w:rFonts w:ascii="AppleSystemUIFont" w:hAnsi="AppleSystemUIFont" w:cs="AppleSystemUIFont"/>
@@ -2243,6 +2399,7 @@
         </w:rPr>
         <w:t>、</w:t>
       </w:r>
+      <w:proofErr w:type="spellStart"/>
       <w:r>
         <w:rPr>
           <w:rFonts w:ascii="AppleSystemUIFont" w:hAnsi="AppleSystemUIFont" w:cs="AppleSystemUIFont"/>
@@ -2252,6 +2409,7 @@
         </w:rPr>
         <w:t>ConditionNode</w:t>
       </w:r>
+      <w:proofErr w:type="spellEnd"/>
       <w:r>
         <w:rPr>
           <w:rFonts w:ascii="AppleSystemUIFont" w:hAnsi="AppleSystemUIFont" w:cs="AppleSystemUIFont"/>
@@ -2261,6 +2419,7 @@
         </w:rPr>
         <w:t>、</w:t>
       </w:r>
+      <w:proofErr w:type="spellStart"/>
       <w:r>
         <w:rPr>
           <w:rFonts w:ascii="AppleSystemUIFont" w:hAnsi="AppleSystemUIFont" w:cs="AppleSystemUIFont"/>
@@ -2270,6 +2429,7 @@
         </w:rPr>
         <w:t>SequenceNode</w:t>
       </w:r>
+      <w:proofErr w:type="spellEnd"/>
       <w:r>
         <w:rPr>
           <w:rFonts w:ascii="AppleSystemUIFont" w:hAnsi="AppleSystemUIFont" w:cs="AppleSystemUIFont"/>
@@ -2279,6 +2439,7 @@
         </w:rPr>
         <w:t>、</w:t>
       </w:r>
+      <w:proofErr w:type="spellStart"/>
       <w:r>
         <w:rPr>
           <w:rFonts w:ascii="AppleSystemUIFont" w:hAnsi="AppleSystemUIFont" w:cs="AppleSystemUIFont"/>
@@ -2288,6 +2449,7 @@
         </w:rPr>
         <w:t>SelectorNode</w:t>
       </w:r>
+      <w:proofErr w:type="spellEnd"/>
       <w:r>
         <w:rPr>
           <w:rFonts w:ascii="AppleSystemUIFont" w:hAnsi="AppleSystemUIFont" w:cs="AppleSystemUIFont"/>
@@ -2314,6 +2476,7 @@
           <w:szCs w:val="26"/>
         </w:rPr>
       </w:pPr>
+      <w:proofErr w:type="spellStart"/>
       <w:r>
         <w:rPr>
           <w:rFonts w:ascii="AppleSystemUIFont" w:hAnsi="AppleSystemUIFont" w:cs="AppleSystemUIFont"/>
@@ -2323,7 +2486,19 @@
           <w:sz w:val="26"/>
           <w:szCs w:val="26"/>
         </w:rPr>
-        <w:t>ActionNode (Task)</w:t>
+        <w:t>ActionNode</w:t>
+      </w:r>
+      <w:proofErr w:type="spellEnd"/>
+      <w:r>
+        <w:rPr>
+          <w:rFonts w:ascii="AppleSystemUIFont" w:hAnsi="AppleSystemUIFont" w:cs="AppleSystemUIFont"/>
+          <w:b/>
+          <w:bCs/>
+          <w:kern w:val="0"/>
+          <w:sz w:val="26"/>
+          <w:szCs w:val="26"/>
+        </w:rPr>
+        <w:t xml:space="preserve"> (Task)</w:t>
       </w:r>
       <w:r>
         <w:rPr>
@@ -2432,6 +2607,7 @@
           <w:szCs w:val="26"/>
         </w:rPr>
       </w:pPr>
+      <w:proofErr w:type="spellStart"/>
       <w:r>
         <w:rPr>
           <w:rFonts w:ascii="AppleSystemUIFont" w:hAnsi="AppleSystemUIFont" w:cs="AppleSystemUIFont"/>
@@ -2443,6 +2619,7 @@
         </w:rPr>
         <w:t>ConditionNode</w:t>
       </w:r>
+      <w:proofErr w:type="spellEnd"/>
       <w:r>
         <w:rPr>
           <w:rFonts w:ascii="AppleSystemUIFont" w:hAnsi="AppleSystemUIFont" w:cs="AppleSystemUIFont"/>
@@ -2496,6 +2673,7 @@
           <w:szCs w:val="26"/>
         </w:rPr>
       </w:pPr>
+      <w:proofErr w:type="spellStart"/>
       <w:r>
         <w:rPr>
           <w:rFonts w:ascii="AppleSystemUIFont" w:hAnsi="AppleSystemUIFont" w:cs="AppleSystemUIFont"/>
@@ -2507,6 +2685,7 @@
         </w:rPr>
         <w:t>SequenceNode</w:t>
       </w:r>
+      <w:proofErr w:type="spellEnd"/>
       <w:r>
         <w:rPr>
           <w:rFonts w:ascii="AppleSystemUIFont" w:hAnsi="AppleSystemUIFont" w:cs="AppleSystemUIFont"/>
@@ -2542,6 +2721,7 @@
           <w:szCs w:val="26"/>
         </w:rPr>
       </w:pPr>
+      <w:proofErr w:type="spellStart"/>
       <w:r>
         <w:rPr>
           <w:rFonts w:ascii="AppleSystemUIFont" w:hAnsi="AppleSystemUIFont" w:cs="AppleSystemUIFont"/>
@@ -2551,7 +2731,19 @@
           <w:sz w:val="26"/>
           <w:szCs w:val="26"/>
         </w:rPr>
-        <w:t>SelectorNode (Decision)</w:t>
+        <w:t>SelectorNode</w:t>
+      </w:r>
+      <w:proofErr w:type="spellEnd"/>
+      <w:r>
+        <w:rPr>
+          <w:rFonts w:ascii="AppleSystemUIFont" w:hAnsi="AppleSystemUIFont" w:cs="AppleSystemUIFont"/>
+          <w:b/>
+          <w:bCs/>
+          <w:kern w:val="0"/>
+          <w:sz w:val="26"/>
+          <w:szCs w:val="26"/>
+        </w:rPr>
+        <w:t xml:space="preserve"> (Decision)</w:t>
       </w:r>
       <w:r>
         <w:rPr>
@@ -2688,6 +2880,7 @@
           <w:szCs w:val="26"/>
         </w:rPr>
       </w:pPr>
+      <w:proofErr w:type="spellStart"/>
       <w:r>
         <w:rPr>
           <w:rFonts w:ascii="AppleSystemUIFont" w:hAnsi="AppleSystemUIFont" w:cs="AppleSystemUIFont"/>
@@ -2699,6 +2892,7 @@
         </w:rPr>
         <w:t>EnvironmentContext</w:t>
       </w:r>
+      <w:proofErr w:type="spellEnd"/>
       <w:r>
         <w:rPr>
           <w:rFonts w:ascii="AppleSystemUIFont" w:hAnsi="AppleSystemUIFont" w:cs="AppleSystemUIFont"/>
@@ -2835,6 +3029,7 @@
         </w:rPr>
         <w:t>类可能会包含一个</w:t>
       </w:r>
+      <w:proofErr w:type="spellStart"/>
       <w:r>
         <w:rPr>
           <w:rFonts w:ascii="AppleSystemUIFont" w:hAnsi="AppleSystemUIFont" w:cs="AppleSystemUIFont"/>
@@ -2844,6 +3039,7 @@
         </w:rPr>
         <w:t>BehaviorTree</w:t>
       </w:r>
+      <w:proofErr w:type="spellEnd"/>
       <w:r>
         <w:rPr>
           <w:rFonts w:ascii="AppleSystemUIFont" w:hAnsi="AppleSystemUIFont" w:cs="AppleSystemUIFont"/>
@@ -2888,6 +3084,7 @@
           <w:szCs w:val="26"/>
         </w:rPr>
       </w:pPr>
+      <w:proofErr w:type="spellStart"/>
       <w:r>
         <w:rPr>
           <w:rFonts w:ascii="AppleSystemUIFont" w:hAnsi="AppleSystemUIFont" w:cs="AppleSystemUIFont"/>
@@ -2899,6 +3096,7 @@
         </w:rPr>
         <w:t>UtilityFunctions</w:t>
       </w:r>
+      <w:proofErr w:type="spellEnd"/>
       <w:r>
         <w:rPr>
           <w:rFonts w:ascii="AppleSystemUIFont" w:hAnsi="AppleSystemUIFont" w:cs="AppleSystemUIFont"/>
@@ -2942,7 +3140,7 @@
         <w:autoSpaceDN w:val="0"/>
         <w:adjustRightInd w:val="0"/>
         <w:rPr>
-          <w:rFonts w:ascii="AppleSystemUIFont" w:hAnsi="AppleSystemUIFont" w:cs="AppleSystemUIFont" w:hint="eastAsia"/>
+          <w:rFonts w:ascii="AppleSystemUIFont" w:hAnsi="AppleSystemUIFont" w:cs="AppleSystemUIFont"/>
           <w:kern w:val="0"/>
           <w:sz w:val="26"/>
           <w:szCs w:val="26"/>
@@ -3010,9 +3208,6 @@
         <w:pBdr>
           <w:bottom w:val="single" w:sz="6" w:space="1" w:color="auto"/>
         </w:pBdr>
-        <w:rPr>
-          <w:rFonts w:hint="eastAsia"/>
-        </w:rPr>
       </w:pPr>
     </w:p>
     <w:p>
@@ -3501,6 +3696,7 @@
           <w:b/>
           <w:bCs/>
         </w:rPr>
+        <w:lastRenderedPageBreak/>
         <w:t>可展示成果</w:t>
       </w:r>
       <w:r>
@@ -3583,7 +3779,6 @@
           <w:b/>
           <w:bCs/>
         </w:rPr>
-        <w:lastRenderedPageBreak/>
         <w:t>可展示成果</w:t>
       </w:r>
       <w:r>
@@ -3748,13 +3943,7 @@
         <w:t>：一个经过初步测试和调整的游戏原型，准备进行公开测试。</w:t>
       </w:r>
     </w:p>
-    <w:p>
-      <w:pPr>
-        <w:rPr>
-          <w:rFonts w:hint="eastAsia"/>
-        </w:rPr>
-      </w:pPr>
-    </w:p>
+    <w:p/>
     <w:sectPr>
       <w:pgSz w:w="12240" w:h="15840"/>
       <w:pgMar w:top="1440" w:right="1440" w:bottom="1440" w:left="1440" w:header="720" w:footer="720" w:gutter="0"/>
@@ -4590,7 +4779,7 @@
   <w:abstractNum w:abstractNumId="7" w15:restartNumberingAfterBreak="0">
     <w:nsid w:val="0DC90967"/>
     <w:multiLevelType w:val="hybridMultilevel"/>
-    <w:tmpl w:val="A7469AC2"/>
+    <w:tmpl w:val="19C4E73A"/>
     <w:lvl w:ilvl="0" w:tplc="04090001">
       <w:start w:val="1"/>
       <w:numFmt w:val="bullet"/>
@@ -13908,6 +14097,7 @@
   <w:style w:type="character" w:default="1" w:styleId="DefaultParagraphFont">
     <w:name w:val="Default Paragraph Font"/>
     <w:uiPriority w:val="1"/>
+    <w:semiHidden/>
     <w:unhideWhenUsed/>
   </w:style>
   <w:style w:type="table" w:default="1" w:styleId="TableNormal">

</xml_diff>

<commit_message>
Created a 3D Game Scene And Implement simple AI for NPC
</commit_message>
<xml_diff>
--- a/游戏机制大纲.docx
+++ b/游戏机制大纲.docx
@@ -1377,6 +1377,38 @@
           <w:rFonts w:hint="eastAsia"/>
         </w:rPr>
         <w:t>。</w:t>
+      </w:r>
+    </w:p>
+    <w:p>
+      <w:pPr>
+        <w:pBdr>
+          <w:bottom w:val="single" w:sz="6" w:space="31" w:color="auto"/>
+        </w:pBdr>
+      </w:pPr>
+    </w:p>
+    <w:p>
+      <w:pPr>
+        <w:pBdr>
+          <w:bottom w:val="single" w:sz="6" w:space="31" w:color="auto"/>
+        </w:pBdr>
+        <w:rPr>
+          <w:rFonts w:hint="eastAsia"/>
+        </w:rPr>
+      </w:pPr>
+      <w:r>
+        <w:rPr>
+          <w:rFonts w:hint="eastAsia"/>
+        </w:rPr>
+        <w:t>角色属性及影响：</w:t>
+      </w:r>
+      <w:r>
+        <w:br/>
+      </w:r>
+      <w:r>
+        <w:rPr>
+          <w:rFonts w:hint="eastAsia"/>
+        </w:rPr>
+        <w:t>火越高，移动速度越高。</w:t>
       </w:r>
     </w:p>
     <w:p>
@@ -1832,6 +1864,7 @@
           <w:sz w:val="26"/>
           <w:szCs w:val="26"/>
         </w:rPr>
+        <w:lastRenderedPageBreak/>
         <w:t>名字设置：</w:t>
       </w:r>
     </w:p>
@@ -1971,7 +2004,6 @@
           <w:sz w:val="26"/>
           <w:szCs w:val="26"/>
         </w:rPr>
-        <w:lastRenderedPageBreak/>
         <w:t>年龄</w:t>
       </w:r>
     </w:p>
@@ -1986,12 +2018,21 @@
         <w:autoSpaceDN w:val="0"/>
         <w:adjustRightInd w:val="0"/>
         <w:rPr>
+          <w:rFonts w:ascii="AppleSystemUIFont" w:hAnsi="AppleSystemUIFont" w:cs="AppleSystemUIFont"/>
+          <w:kern w:val="0"/>
+          <w:sz w:val="26"/>
+          <w:szCs w:val="26"/>
+        </w:rPr>
+      </w:pPr>
+      <w:r>
+        <w:rPr>
           <w:rFonts w:ascii="AppleSystemUIFont" w:hAnsi="AppleSystemUIFont" w:cs="AppleSystemUIFont" w:hint="eastAsia"/>
           <w:kern w:val="0"/>
           <w:sz w:val="26"/>
           <w:szCs w:val="26"/>
         </w:rPr>
-      </w:pPr>
+        <w:t>体重（</w:t>
+      </w:r>
       <w:r>
         <w:rPr>
           <w:rFonts w:ascii="AppleSystemUIFont" w:hAnsi="AppleSystemUIFont" w:cs="AppleSystemUIFont" w:hint="eastAsia"/>
@@ -1999,7 +2040,7 @@
           <w:sz w:val="26"/>
           <w:szCs w:val="26"/>
         </w:rPr>
-        <w:t>体重（</w:t>
+        <w:t>80-400</w:t>
       </w:r>
       <w:r>
         <w:rPr>
@@ -2008,7 +2049,7 @@
           <w:sz w:val="26"/>
           <w:szCs w:val="26"/>
         </w:rPr>
-        <w:t>80-400</w:t>
+        <w:t>斤）（父权社会对女性的体重有高要求，高于</w:t>
       </w:r>
       <w:r>
         <w:rPr>
@@ -2017,7 +2058,7 @@
           <w:sz w:val="26"/>
           <w:szCs w:val="26"/>
         </w:rPr>
-        <w:t>斤）（父权社会对女性的体重有高要求，高于</w:t>
+        <w:t>或低于</w:t>
       </w:r>
       <w:r>
         <w:rPr>
@@ -3094,6 +3135,7 @@
           <w:sz w:val="26"/>
           <w:szCs w:val="26"/>
         </w:rPr>
+        <w:lastRenderedPageBreak/>
         <w:t>UtilityFunctions</w:t>
       </w:r>
       <w:proofErr w:type="spellEnd"/>
@@ -3171,9 +3213,203 @@
     <w:p>
       <w:pPr>
         <w:pBdr>
+          <w:bottom w:val="single" w:sz="12" w:space="1" w:color="auto"/>
+        </w:pBdr>
+      </w:pPr>
+    </w:p>
+    <w:p>
+      <w:pPr>
+        <w:pBdr>
           <w:bottom w:val="single" w:sz="6" w:space="1" w:color="auto"/>
         </w:pBdr>
       </w:pPr>
+    </w:p>
+    <w:p>
+      <w:pPr>
+        <w:pBdr>
+          <w:bottom w:val="single" w:sz="6" w:space="1" w:color="auto"/>
+        </w:pBdr>
+        <w:rPr>
+          <w:rFonts w:hint="eastAsia"/>
+        </w:rPr>
+      </w:pPr>
+      <w:r>
+        <w:rPr>
+          <w:rFonts w:hint="eastAsia"/>
+        </w:rPr>
+        <w:t>NPC Eye:</w:t>
+      </w:r>
+      <w:r>
+        <w:br/>
+      </w:r>
+      <w:r>
+        <w:rPr>
+          <w:rFonts w:ascii="Segoe UI" w:hAnsi="Segoe UI" w:cs="Segoe UI"/>
+          <w:color w:val="0D0D0D"/>
+          <w:shd w:val="clear" w:color="auto" w:fill="FFFFFF"/>
+        </w:rPr>
+        <w:t xml:space="preserve">Yes, you can use a collision approach to detect if an NPC "sees" another NPC by adding a trigger collider (like a </w:t>
+      </w:r>
+      <w:proofErr w:type="spellStart"/>
+      <w:r>
+        <w:rPr>
+          <w:rFonts w:ascii="Segoe UI" w:hAnsi="Segoe UI" w:cs="Segoe UI"/>
+          <w:color w:val="0D0D0D"/>
+          <w:shd w:val="clear" w:color="auto" w:fill="FFFFFF"/>
+        </w:rPr>
+        <w:t>BoxCollider</w:t>
+      </w:r>
+      <w:proofErr w:type="spellEnd"/>
+      <w:r>
+        <w:rPr>
+          <w:rFonts w:ascii="Segoe UI" w:hAnsi="Segoe UI" w:cs="Segoe UI"/>
+          <w:color w:val="0D0D0D"/>
+          <w:shd w:val="clear" w:color="auto" w:fill="FFFFFF"/>
+        </w:rPr>
+        <w:t xml:space="preserve"> or </w:t>
+      </w:r>
+      <w:proofErr w:type="spellStart"/>
+      <w:r>
+        <w:rPr>
+          <w:rFonts w:ascii="Segoe UI" w:hAnsi="Segoe UI" w:cs="Segoe UI"/>
+          <w:color w:val="0D0D0D"/>
+          <w:shd w:val="clear" w:color="auto" w:fill="FFFFFF"/>
+        </w:rPr>
+        <w:t>SphereCollider</w:t>
+      </w:r>
+      <w:proofErr w:type="spellEnd"/>
+      <w:r>
+        <w:rPr>
+          <w:rFonts w:ascii="Segoe UI" w:hAnsi="Segoe UI" w:cs="Segoe UI"/>
+          <w:color w:val="0D0D0D"/>
+          <w:shd w:val="clear" w:color="auto" w:fill="FFFFFF"/>
+        </w:rPr>
+        <w:t xml:space="preserve">) to represent the NPC's field of view. Set the collider to be a trigger and scale it to cover the desired area in front of the NPC, mimicking a 180-degree field. Then, in your NPC script, implement the </w:t>
+      </w:r>
+      <w:proofErr w:type="spellStart"/>
+      <w:r>
+        <w:rPr>
+          <w:rFonts w:ascii="Segoe UI" w:hAnsi="Segoe UI" w:cs="Segoe UI"/>
+          <w:color w:val="0D0D0D"/>
+          <w:shd w:val="clear" w:color="auto" w:fill="FFFFFF"/>
+        </w:rPr>
+        <w:t>OnTriggerEnter</w:t>
+      </w:r>
+      <w:proofErr w:type="spellEnd"/>
+      <w:r>
+        <w:rPr>
+          <w:rFonts w:ascii="Segoe UI" w:hAnsi="Segoe UI" w:cs="Segoe UI"/>
+          <w:color w:val="0D0D0D"/>
+          <w:shd w:val="clear" w:color="auto" w:fill="FFFFFF"/>
+        </w:rPr>
+        <w:t xml:space="preserve"> or </w:t>
+      </w:r>
+      <w:proofErr w:type="spellStart"/>
+      <w:r>
+        <w:rPr>
+          <w:rFonts w:ascii="Segoe UI" w:hAnsi="Segoe UI" w:cs="Segoe UI"/>
+          <w:color w:val="0D0D0D"/>
+          <w:shd w:val="clear" w:color="auto" w:fill="FFFFFF"/>
+        </w:rPr>
+        <w:t>OnTriggerStay</w:t>
+      </w:r>
+      <w:proofErr w:type="spellEnd"/>
+      <w:r>
+        <w:rPr>
+          <w:rFonts w:ascii="Segoe UI" w:hAnsi="Segoe UI" w:cs="Segoe UI"/>
+          <w:color w:val="0D0D0D"/>
+          <w:shd w:val="clear" w:color="auto" w:fill="FFFFFF"/>
+        </w:rPr>
+        <w:t xml:space="preserve"> methods to detect when other NPCs enter this field. Remember to filter collisions to ignore non-NPC objects and use layers or tags for efficiency.</w:t>
+      </w:r>
+      <w:r>
+        <w:rPr>
+          <w:rFonts w:ascii="Segoe UI" w:hAnsi="Segoe UI" w:cs="Segoe UI"/>
+          <w:color w:val="0D0D0D"/>
+          <w:shd w:val="clear" w:color="auto" w:fill="FFFFFF"/>
+        </w:rPr>
+        <w:t xml:space="preserve"> </w:t>
+      </w:r>
+      <w:r>
+        <w:rPr>
+          <w:rFonts w:ascii="Segoe UI" w:hAnsi="Segoe UI" w:cs="Segoe UI"/>
+          <w:color w:val="0D0D0D"/>
+          <w:shd w:val="clear" w:color="auto" w:fill="FFFFFF"/>
+        </w:rPr>
+        <w:t xml:space="preserve">Yes, you can use a collision approach to detect if an NPC "sees" another NPC by adding a trigger collider (like a </w:t>
+      </w:r>
+      <w:proofErr w:type="spellStart"/>
+      <w:r>
+        <w:rPr>
+          <w:rFonts w:ascii="Segoe UI" w:hAnsi="Segoe UI" w:cs="Segoe UI"/>
+          <w:color w:val="0D0D0D"/>
+          <w:shd w:val="clear" w:color="auto" w:fill="FFFFFF"/>
+        </w:rPr>
+        <w:t>BoxCollider</w:t>
+      </w:r>
+      <w:proofErr w:type="spellEnd"/>
+      <w:r>
+        <w:rPr>
+          <w:rFonts w:ascii="Segoe UI" w:hAnsi="Segoe UI" w:cs="Segoe UI"/>
+          <w:color w:val="0D0D0D"/>
+          <w:shd w:val="clear" w:color="auto" w:fill="FFFFFF"/>
+        </w:rPr>
+        <w:t xml:space="preserve"> or </w:t>
+      </w:r>
+      <w:proofErr w:type="spellStart"/>
+      <w:r>
+        <w:rPr>
+          <w:rFonts w:ascii="Segoe UI" w:hAnsi="Segoe UI" w:cs="Segoe UI"/>
+          <w:color w:val="0D0D0D"/>
+          <w:shd w:val="clear" w:color="auto" w:fill="FFFFFF"/>
+        </w:rPr>
+        <w:t>SphereCollider</w:t>
+      </w:r>
+      <w:proofErr w:type="spellEnd"/>
+      <w:r>
+        <w:rPr>
+          <w:rFonts w:ascii="Segoe UI" w:hAnsi="Segoe UI" w:cs="Segoe UI"/>
+          <w:color w:val="0D0D0D"/>
+          <w:shd w:val="clear" w:color="auto" w:fill="FFFFFF"/>
+        </w:rPr>
+        <w:t xml:space="preserve">) to represent the NPC's field of view. Set the collider to be a trigger and scale it to cover the desired area in front of the NPC, mimicking a 180-degree field. Then, in your NPC script, implement the </w:t>
+      </w:r>
+      <w:proofErr w:type="spellStart"/>
+      <w:r>
+        <w:rPr>
+          <w:rFonts w:ascii="Segoe UI" w:hAnsi="Segoe UI" w:cs="Segoe UI"/>
+          <w:color w:val="0D0D0D"/>
+          <w:shd w:val="clear" w:color="auto" w:fill="FFFFFF"/>
+        </w:rPr>
+        <w:t>OnTriggerEnter</w:t>
+      </w:r>
+      <w:proofErr w:type="spellEnd"/>
+      <w:r>
+        <w:rPr>
+          <w:rFonts w:ascii="Segoe UI" w:hAnsi="Segoe UI" w:cs="Segoe UI"/>
+          <w:color w:val="0D0D0D"/>
+          <w:shd w:val="clear" w:color="auto" w:fill="FFFFFF"/>
+        </w:rPr>
+        <w:t xml:space="preserve"> or </w:t>
+      </w:r>
+      <w:proofErr w:type="spellStart"/>
+      <w:r>
+        <w:rPr>
+          <w:rFonts w:ascii="Segoe UI" w:hAnsi="Segoe UI" w:cs="Segoe UI"/>
+          <w:color w:val="0D0D0D"/>
+          <w:shd w:val="clear" w:color="auto" w:fill="FFFFFF"/>
+        </w:rPr>
+        <w:t>OnTriggerStay</w:t>
+      </w:r>
+      <w:proofErr w:type="spellEnd"/>
+      <w:r>
+        <w:rPr>
+          <w:rFonts w:ascii="Segoe UI" w:hAnsi="Segoe UI" w:cs="Segoe UI"/>
+          <w:color w:val="0D0D0D"/>
+          <w:shd w:val="clear" w:color="auto" w:fill="FFFFFF"/>
+        </w:rPr>
+        <w:t xml:space="preserve"> methods to detect when other NPCs enter this field. Remember to filter collisions to ignore non-NPC objects and use layers or tags for efficiency.</w:t>
+      </w:r>
     </w:p>
     <w:p>
       <w:pPr>
@@ -3400,6 +3636,7 @@
           <w:b/>
           <w:bCs/>
         </w:rPr>
+        <w:lastRenderedPageBreak/>
         <w:t>工作量</w:t>
       </w:r>
       <w:r>
@@ -3696,7 +3933,6 @@
           <w:b/>
           <w:bCs/>
         </w:rPr>
-        <w:lastRenderedPageBreak/>
         <w:t>可展示成果</w:t>
       </w:r>
       <w:r>

</xml_diff>